<commit_message>
latihan SQL Day 1
</commit_message>
<xml_diff>
--- a/dokumentasi Day1-SQL.docx
+++ b/dokumentasi Day1-SQL.docx
@@ -28,11 +28,15 @@
         <w:spacing w:after="0" w:line="240" w:lineRule="auto"/>
         <w:rPr>
           <w:rFonts w:ascii="Courier New" w:hAnsi="Courier New" w:cs="Courier New"/>
-        </w:rPr>
-      </w:pPr>
-      <w:r>
-        <w:rPr>
-          <w:rFonts w:ascii="Courier New" w:hAnsi="Courier New" w:cs="Courier New"/>
+          <w:sz w:val="20"/>
+          <w:szCs w:val="20"/>
+        </w:rPr>
+      </w:pPr>
+      <w:r>
+        <w:rPr>
+          <w:rFonts w:ascii="Courier New" w:hAnsi="Courier New" w:cs="Courier New"/>
+          <w:sz w:val="20"/>
+          <w:szCs w:val="20"/>
         </w:rPr>
         <w:t>postgres=# Create Database movie;</w:t>
       </w:r>
@@ -63,11 +67,15 @@
         <w:spacing w:after="0" w:line="240" w:lineRule="auto"/>
         <w:rPr>
           <w:rFonts w:ascii="Courier New" w:hAnsi="Courier New" w:cs="Courier New"/>
-        </w:rPr>
-      </w:pPr>
-      <w:r>
-        <w:rPr>
-          <w:rFonts w:ascii="Courier New" w:hAnsi="Courier New" w:cs="Courier New"/>
+          <w:sz w:val="20"/>
+          <w:szCs w:val="20"/>
+        </w:rPr>
+      </w:pPr>
+      <w:r>
+        <w:rPr>
+          <w:rFonts w:ascii="Courier New" w:hAnsi="Courier New" w:cs="Courier New"/>
+          <w:sz w:val="20"/>
+          <w:szCs w:val="20"/>
         </w:rPr>
         <w:t>postgres-# \c movie</w:t>
       </w:r>
@@ -77,11 +85,15 @@
         <w:spacing w:after="0" w:line="240" w:lineRule="auto"/>
         <w:rPr>
           <w:rFonts w:ascii="Courier New" w:hAnsi="Courier New" w:cs="Courier New"/>
-        </w:rPr>
-      </w:pPr>
-      <w:r>
-        <w:rPr>
-          <w:rFonts w:ascii="Courier New" w:hAnsi="Courier New" w:cs="Courier New"/>
+          <w:sz w:val="20"/>
+          <w:szCs w:val="20"/>
+        </w:rPr>
+      </w:pPr>
+      <w:r>
+        <w:rPr>
+          <w:rFonts w:ascii="Courier New" w:hAnsi="Courier New" w:cs="Courier New"/>
+          <w:sz w:val="20"/>
+          <w:szCs w:val="20"/>
         </w:rPr>
         <w:t>You are now connected to database "movie" as user "postgres".</w:t>
       </w:r>
@@ -112,11 +124,15 @@
         <w:spacing w:after="0" w:line="240" w:lineRule="auto"/>
         <w:rPr>
           <w:rFonts w:ascii="Courier New" w:hAnsi="Courier New" w:cs="Courier New"/>
-        </w:rPr>
-      </w:pPr>
-      <w:r>
-        <w:rPr>
-          <w:rFonts w:ascii="Courier New" w:hAnsi="Courier New" w:cs="Courier New"/>
+          <w:sz w:val="20"/>
+          <w:szCs w:val="20"/>
+        </w:rPr>
+      </w:pPr>
+      <w:r>
+        <w:rPr>
+          <w:rFonts w:ascii="Courier New" w:hAnsi="Courier New" w:cs="Courier New"/>
+          <w:sz w:val="20"/>
+          <w:szCs w:val="20"/>
         </w:rPr>
         <w:t>movie=# create table actor (</w:t>
       </w:r>
@@ -126,11 +142,15 @@
         <w:spacing w:after="0" w:line="240" w:lineRule="auto"/>
         <w:rPr>
           <w:rFonts w:ascii="Courier New" w:hAnsi="Courier New" w:cs="Courier New"/>
-        </w:rPr>
-      </w:pPr>
-      <w:r>
-        <w:rPr>
-          <w:rFonts w:ascii="Courier New" w:hAnsi="Courier New" w:cs="Courier New"/>
+          <w:sz w:val="20"/>
+          <w:szCs w:val="20"/>
+        </w:rPr>
+      </w:pPr>
+      <w:r>
+        <w:rPr>
+          <w:rFonts w:ascii="Courier New" w:hAnsi="Courier New" w:cs="Courier New"/>
+          <w:sz w:val="20"/>
+          <w:szCs w:val="20"/>
         </w:rPr>
         <w:t>movie(# act_id int primary key,</w:t>
       </w:r>
@@ -140,11 +160,15 @@
         <w:spacing w:after="0" w:line="240" w:lineRule="auto"/>
         <w:rPr>
           <w:rFonts w:ascii="Courier New" w:hAnsi="Courier New" w:cs="Courier New"/>
-        </w:rPr>
-      </w:pPr>
-      <w:r>
-        <w:rPr>
-          <w:rFonts w:ascii="Courier New" w:hAnsi="Courier New" w:cs="Courier New"/>
+          <w:sz w:val="20"/>
+          <w:szCs w:val="20"/>
+        </w:rPr>
+      </w:pPr>
+      <w:r>
+        <w:rPr>
+          <w:rFonts w:ascii="Courier New" w:hAnsi="Courier New" w:cs="Courier New"/>
+          <w:sz w:val="20"/>
+          <w:szCs w:val="20"/>
         </w:rPr>
         <w:t>movie(# act_fname varchar,</w:t>
       </w:r>
@@ -154,11 +178,15 @@
         <w:spacing w:after="0" w:line="240" w:lineRule="auto"/>
         <w:rPr>
           <w:rFonts w:ascii="Courier New" w:hAnsi="Courier New" w:cs="Courier New"/>
-        </w:rPr>
-      </w:pPr>
-      <w:r>
-        <w:rPr>
-          <w:rFonts w:ascii="Courier New" w:hAnsi="Courier New" w:cs="Courier New"/>
+          <w:sz w:val="20"/>
+          <w:szCs w:val="20"/>
+        </w:rPr>
+      </w:pPr>
+      <w:r>
+        <w:rPr>
+          <w:rFonts w:ascii="Courier New" w:hAnsi="Courier New" w:cs="Courier New"/>
+          <w:sz w:val="20"/>
+          <w:szCs w:val="20"/>
         </w:rPr>
         <w:t>movie(# act_lname varchar,</w:t>
       </w:r>
@@ -168,11 +196,15 @@
         <w:spacing w:after="0" w:line="240" w:lineRule="auto"/>
         <w:rPr>
           <w:rFonts w:ascii="Courier New" w:hAnsi="Courier New" w:cs="Courier New"/>
-        </w:rPr>
-      </w:pPr>
-      <w:r>
-        <w:rPr>
-          <w:rFonts w:ascii="Courier New" w:hAnsi="Courier New" w:cs="Courier New"/>
+          <w:sz w:val="20"/>
+          <w:szCs w:val="20"/>
+        </w:rPr>
+      </w:pPr>
+      <w:r>
+        <w:rPr>
+          <w:rFonts w:ascii="Courier New" w:hAnsi="Courier New" w:cs="Courier New"/>
+          <w:sz w:val="20"/>
+          <w:szCs w:val="20"/>
         </w:rPr>
         <w:t>movie(# act_gender varchar</w:t>
       </w:r>
@@ -182,11 +214,15 @@
         <w:spacing w:after="0" w:line="240" w:lineRule="auto"/>
         <w:rPr>
           <w:rFonts w:ascii="Courier New" w:hAnsi="Courier New" w:cs="Courier New"/>
-        </w:rPr>
-      </w:pPr>
-      <w:r>
-        <w:rPr>
-          <w:rFonts w:ascii="Courier New" w:hAnsi="Courier New" w:cs="Courier New"/>
+          <w:sz w:val="20"/>
+          <w:szCs w:val="20"/>
+        </w:rPr>
+      </w:pPr>
+      <w:r>
+        <w:rPr>
+          <w:rFonts w:ascii="Courier New" w:hAnsi="Courier New" w:cs="Courier New"/>
+          <w:sz w:val="20"/>
+          <w:szCs w:val="20"/>
         </w:rPr>
         <w:t>movie(# );</w:t>
       </w:r>
@@ -196,11 +232,15 @@
         <w:spacing w:after="0" w:line="240" w:lineRule="auto"/>
         <w:rPr>
           <w:rFonts w:ascii="Courier New" w:hAnsi="Courier New" w:cs="Courier New"/>
-        </w:rPr>
-      </w:pPr>
-      <w:r>
-        <w:rPr>
-          <w:rFonts w:ascii="Courier New" w:hAnsi="Courier New" w:cs="Courier New"/>
+          <w:sz w:val="20"/>
+          <w:szCs w:val="20"/>
+        </w:rPr>
+      </w:pPr>
+      <w:r>
+        <w:rPr>
+          <w:rFonts w:ascii="Courier New" w:hAnsi="Courier New" w:cs="Courier New"/>
+          <w:sz w:val="20"/>
+          <w:szCs w:val="20"/>
         </w:rPr>
         <w:t>CREATE TABLE</w:t>
       </w:r>
@@ -231,11 +271,15 @@
         <w:spacing w:after="0" w:line="240" w:lineRule="auto"/>
         <w:rPr>
           <w:rFonts w:ascii="Courier New" w:hAnsi="Courier New" w:cs="Courier New"/>
-        </w:rPr>
-      </w:pPr>
-      <w:r>
-        <w:rPr>
-          <w:rFonts w:ascii="Courier New" w:hAnsi="Courier New" w:cs="Courier New"/>
+          <w:sz w:val="20"/>
+          <w:szCs w:val="20"/>
+        </w:rPr>
+      </w:pPr>
+      <w:r>
+        <w:rPr>
+          <w:rFonts w:ascii="Courier New" w:hAnsi="Courier New" w:cs="Courier New"/>
+          <w:sz w:val="20"/>
+          <w:szCs w:val="20"/>
         </w:rPr>
         <w:t>movie-# \d</w:t>
       </w:r>
@@ -245,11 +289,15 @@
         <w:spacing w:after="0" w:line="240" w:lineRule="auto"/>
         <w:rPr>
           <w:rFonts w:ascii="Courier New" w:hAnsi="Courier New" w:cs="Courier New"/>
-        </w:rPr>
-      </w:pPr>
-      <w:r>
-        <w:rPr>
-          <w:rFonts w:ascii="Courier New" w:hAnsi="Courier New" w:cs="Courier New"/>
+          <w:sz w:val="20"/>
+          <w:szCs w:val="20"/>
+        </w:rPr>
+      </w:pPr>
+      <w:r>
+        <w:rPr>
+          <w:rFonts w:ascii="Courier New" w:hAnsi="Courier New" w:cs="Courier New"/>
+          <w:sz w:val="20"/>
+          <w:szCs w:val="20"/>
         </w:rPr>
         <w:t xml:space="preserve">              List of relations</w:t>
       </w:r>
@@ -259,11 +307,15 @@
         <w:spacing w:after="0" w:line="240" w:lineRule="auto"/>
         <w:rPr>
           <w:rFonts w:ascii="Courier New" w:hAnsi="Courier New" w:cs="Courier New"/>
-        </w:rPr>
-      </w:pPr>
-      <w:r>
-        <w:rPr>
-          <w:rFonts w:ascii="Courier New" w:hAnsi="Courier New" w:cs="Courier New"/>
+          <w:sz w:val="20"/>
+          <w:szCs w:val="20"/>
+        </w:rPr>
+      </w:pPr>
+      <w:r>
+        <w:rPr>
+          <w:rFonts w:ascii="Courier New" w:hAnsi="Courier New" w:cs="Courier New"/>
+          <w:sz w:val="20"/>
+          <w:szCs w:val="20"/>
         </w:rPr>
         <w:t xml:space="preserve"> Schema |      Name       | Type  |  Owner</w:t>
       </w:r>
@@ -273,11 +325,15 @@
         <w:spacing w:after="0" w:line="240" w:lineRule="auto"/>
         <w:rPr>
           <w:rFonts w:ascii="Courier New" w:hAnsi="Courier New" w:cs="Courier New"/>
-        </w:rPr>
-      </w:pPr>
-      <w:r>
-        <w:rPr>
-          <w:rFonts w:ascii="Courier New" w:hAnsi="Courier New" w:cs="Courier New"/>
+          <w:sz w:val="20"/>
+          <w:szCs w:val="20"/>
+        </w:rPr>
+      </w:pPr>
+      <w:r>
+        <w:rPr>
+          <w:rFonts w:ascii="Courier New" w:hAnsi="Courier New" w:cs="Courier New"/>
+          <w:sz w:val="20"/>
+          <w:szCs w:val="20"/>
         </w:rPr>
         <w:t>--------+-----------------+-------+----------</w:t>
       </w:r>
@@ -287,11 +343,15 @@
         <w:spacing w:after="0" w:line="240" w:lineRule="auto"/>
         <w:rPr>
           <w:rFonts w:ascii="Courier New" w:hAnsi="Courier New" w:cs="Courier New"/>
-        </w:rPr>
-      </w:pPr>
-      <w:r>
-        <w:rPr>
-          <w:rFonts w:ascii="Courier New" w:hAnsi="Courier New" w:cs="Courier New"/>
+          <w:sz w:val="20"/>
+          <w:szCs w:val="20"/>
+        </w:rPr>
+      </w:pPr>
+      <w:r>
+        <w:rPr>
+          <w:rFonts w:ascii="Courier New" w:hAnsi="Courier New" w:cs="Courier New"/>
+          <w:sz w:val="20"/>
+          <w:szCs w:val="20"/>
         </w:rPr>
         <w:t xml:space="preserve"> public | actor           | table | postgres</w:t>
       </w:r>
@@ -301,11 +361,15 @@
         <w:spacing w:after="0" w:line="240" w:lineRule="auto"/>
         <w:rPr>
           <w:rFonts w:ascii="Courier New" w:hAnsi="Courier New" w:cs="Courier New"/>
-        </w:rPr>
-      </w:pPr>
-      <w:r>
-        <w:rPr>
-          <w:rFonts w:ascii="Courier New" w:hAnsi="Courier New" w:cs="Courier New"/>
+          <w:sz w:val="20"/>
+          <w:szCs w:val="20"/>
+        </w:rPr>
+      </w:pPr>
+      <w:r>
+        <w:rPr>
+          <w:rFonts w:ascii="Courier New" w:hAnsi="Courier New" w:cs="Courier New"/>
+          <w:sz w:val="20"/>
+          <w:szCs w:val="20"/>
         </w:rPr>
         <w:t xml:space="preserve"> public | director        | table | postgres</w:t>
       </w:r>
@@ -315,11 +379,15 @@
         <w:spacing w:after="0" w:line="240" w:lineRule="auto"/>
         <w:rPr>
           <w:rFonts w:ascii="Courier New" w:hAnsi="Courier New" w:cs="Courier New"/>
-        </w:rPr>
-      </w:pPr>
-      <w:r>
-        <w:rPr>
-          <w:rFonts w:ascii="Courier New" w:hAnsi="Courier New" w:cs="Courier New"/>
+          <w:sz w:val="20"/>
+          <w:szCs w:val="20"/>
+        </w:rPr>
+      </w:pPr>
+      <w:r>
+        <w:rPr>
+          <w:rFonts w:ascii="Courier New" w:hAnsi="Courier New" w:cs="Courier New"/>
+          <w:sz w:val="20"/>
+          <w:szCs w:val="20"/>
         </w:rPr>
         <w:t xml:space="preserve"> public | genres          | table | postgres</w:t>
       </w:r>
@@ -329,11 +397,15 @@
         <w:spacing w:after="0" w:line="240" w:lineRule="auto"/>
         <w:rPr>
           <w:rFonts w:ascii="Courier New" w:hAnsi="Courier New" w:cs="Courier New"/>
-        </w:rPr>
-      </w:pPr>
-      <w:r>
-        <w:rPr>
-          <w:rFonts w:ascii="Courier New" w:hAnsi="Courier New" w:cs="Courier New"/>
+          <w:sz w:val="20"/>
+          <w:szCs w:val="20"/>
+        </w:rPr>
+      </w:pPr>
+      <w:r>
+        <w:rPr>
+          <w:rFonts w:ascii="Courier New" w:hAnsi="Courier New" w:cs="Courier New"/>
+          <w:sz w:val="20"/>
+          <w:szCs w:val="20"/>
         </w:rPr>
         <w:t xml:space="preserve"> public | movie           | table | postgres</w:t>
       </w:r>
@@ -343,11 +415,15 @@
         <w:spacing w:after="0" w:line="240" w:lineRule="auto"/>
         <w:rPr>
           <w:rFonts w:ascii="Courier New" w:hAnsi="Courier New" w:cs="Courier New"/>
-        </w:rPr>
-      </w:pPr>
-      <w:r>
-        <w:rPr>
-          <w:rFonts w:ascii="Courier New" w:hAnsi="Courier New" w:cs="Courier New"/>
+          <w:sz w:val="20"/>
+          <w:szCs w:val="20"/>
+        </w:rPr>
+      </w:pPr>
+      <w:r>
+        <w:rPr>
+          <w:rFonts w:ascii="Courier New" w:hAnsi="Courier New" w:cs="Courier New"/>
+          <w:sz w:val="20"/>
+          <w:szCs w:val="20"/>
         </w:rPr>
         <w:t xml:space="preserve"> public | movie_cast      | table | postgres</w:t>
       </w:r>
@@ -357,11 +433,15 @@
         <w:spacing w:after="0" w:line="240" w:lineRule="auto"/>
         <w:rPr>
           <w:rFonts w:ascii="Courier New" w:hAnsi="Courier New" w:cs="Courier New"/>
-        </w:rPr>
-      </w:pPr>
-      <w:r>
-        <w:rPr>
-          <w:rFonts w:ascii="Courier New" w:hAnsi="Courier New" w:cs="Courier New"/>
+          <w:sz w:val="20"/>
+          <w:szCs w:val="20"/>
+        </w:rPr>
+      </w:pPr>
+      <w:r>
+        <w:rPr>
+          <w:rFonts w:ascii="Courier New" w:hAnsi="Courier New" w:cs="Courier New"/>
+          <w:sz w:val="20"/>
+          <w:szCs w:val="20"/>
         </w:rPr>
         <w:t xml:space="preserve"> public | movie_direction | table | postgres</w:t>
       </w:r>
@@ -371,11 +451,15 @@
         <w:spacing w:after="0" w:line="240" w:lineRule="auto"/>
         <w:rPr>
           <w:rFonts w:ascii="Courier New" w:hAnsi="Courier New" w:cs="Courier New"/>
-        </w:rPr>
-      </w:pPr>
-      <w:r>
-        <w:rPr>
-          <w:rFonts w:ascii="Courier New" w:hAnsi="Courier New" w:cs="Courier New"/>
+          <w:sz w:val="20"/>
+          <w:szCs w:val="20"/>
+        </w:rPr>
+      </w:pPr>
+      <w:r>
+        <w:rPr>
+          <w:rFonts w:ascii="Courier New" w:hAnsi="Courier New" w:cs="Courier New"/>
+          <w:sz w:val="20"/>
+          <w:szCs w:val="20"/>
         </w:rPr>
         <w:t xml:space="preserve"> public | movie_genres    | table | postgres</w:t>
       </w:r>
@@ -385,11 +469,15 @@
         <w:spacing w:after="0" w:line="240" w:lineRule="auto"/>
         <w:rPr>
           <w:rFonts w:ascii="Courier New" w:hAnsi="Courier New" w:cs="Courier New"/>
-        </w:rPr>
-      </w:pPr>
-      <w:r>
-        <w:rPr>
-          <w:rFonts w:ascii="Courier New" w:hAnsi="Courier New" w:cs="Courier New"/>
+          <w:sz w:val="20"/>
+          <w:szCs w:val="20"/>
+        </w:rPr>
+      </w:pPr>
+      <w:r>
+        <w:rPr>
+          <w:rFonts w:ascii="Courier New" w:hAnsi="Courier New" w:cs="Courier New"/>
+          <w:sz w:val="20"/>
+          <w:szCs w:val="20"/>
         </w:rPr>
         <w:t xml:space="preserve"> public | rating          | table | postgres</w:t>
       </w:r>
@@ -399,11 +487,15 @@
         <w:spacing w:after="0" w:line="240" w:lineRule="auto"/>
         <w:rPr>
           <w:rFonts w:ascii="Courier New" w:hAnsi="Courier New" w:cs="Courier New"/>
-        </w:rPr>
-      </w:pPr>
-      <w:r>
-        <w:rPr>
-          <w:rFonts w:ascii="Courier New" w:hAnsi="Courier New" w:cs="Courier New"/>
+          <w:sz w:val="20"/>
+          <w:szCs w:val="20"/>
+        </w:rPr>
+      </w:pPr>
+      <w:r>
+        <w:rPr>
+          <w:rFonts w:ascii="Courier New" w:hAnsi="Courier New" w:cs="Courier New"/>
+          <w:sz w:val="20"/>
+          <w:szCs w:val="20"/>
         </w:rPr>
         <w:t xml:space="preserve"> public | reviewer        | table | postgres</w:t>
       </w:r>
@@ -413,11 +505,15 @@
         <w:spacing w:after="0" w:line="240" w:lineRule="auto"/>
         <w:rPr>
           <w:rFonts w:ascii="Courier New" w:hAnsi="Courier New" w:cs="Courier New"/>
-        </w:rPr>
-      </w:pPr>
-      <w:r>
-        <w:rPr>
-          <w:rFonts w:ascii="Courier New" w:hAnsi="Courier New" w:cs="Courier New"/>
+          <w:sz w:val="20"/>
+          <w:szCs w:val="20"/>
+        </w:rPr>
+      </w:pPr>
+      <w:r>
+        <w:rPr>
+          <w:rFonts w:ascii="Courier New" w:hAnsi="Courier New" w:cs="Courier New"/>
+          <w:sz w:val="20"/>
+          <w:szCs w:val="20"/>
         </w:rPr>
         <w:t>(9 rows)</w:t>
       </w:r>
@@ -451,11 +547,15 @@
         <w:spacing w:after="0" w:line="240" w:lineRule="auto"/>
         <w:rPr>
           <w:rFonts w:ascii="Courier New" w:hAnsi="Courier New" w:cs="Courier New"/>
-        </w:rPr>
-      </w:pPr>
-      <w:r>
-        <w:rPr>
-          <w:rFonts w:ascii="Courier New" w:hAnsi="Courier New" w:cs="Courier New"/>
+          <w:sz w:val="20"/>
+          <w:szCs w:val="20"/>
+        </w:rPr>
+      </w:pPr>
+      <w:r>
+        <w:rPr>
+          <w:rFonts w:ascii="Courier New" w:hAnsi="Courier New" w:cs="Courier New"/>
+          <w:sz w:val="20"/>
+          <w:szCs w:val="20"/>
         </w:rPr>
         <w:t>movie=# INSERT INTO actor (act_id,act_fname,act_lname,act_gender) VALUES</w:t>
       </w:r>
@@ -465,11 +565,15 @@
         <w:spacing w:after="0" w:line="240" w:lineRule="auto"/>
         <w:rPr>
           <w:rFonts w:ascii="Courier New" w:hAnsi="Courier New" w:cs="Courier New"/>
-        </w:rPr>
-      </w:pPr>
-      <w:r>
-        <w:rPr>
-          <w:rFonts w:ascii="Courier New" w:hAnsi="Courier New" w:cs="Courier New"/>
+          <w:sz w:val="20"/>
+          <w:szCs w:val="20"/>
+        </w:rPr>
+      </w:pPr>
+      <w:r>
+        <w:rPr>
+          <w:rFonts w:ascii="Courier New" w:hAnsi="Courier New" w:cs="Courier New"/>
+          <w:sz w:val="20"/>
+          <w:szCs w:val="20"/>
         </w:rPr>
         <w:t>movie-# ('101','James','Stewart','M'),</w:t>
       </w:r>
@@ -479,11 +583,15 @@
         <w:spacing w:after="0" w:line="240" w:lineRule="auto"/>
         <w:rPr>
           <w:rFonts w:ascii="Courier New" w:hAnsi="Courier New" w:cs="Courier New"/>
-        </w:rPr>
-      </w:pPr>
-      <w:r>
-        <w:rPr>
-          <w:rFonts w:ascii="Courier New" w:hAnsi="Courier New" w:cs="Courier New"/>
+          <w:sz w:val="20"/>
+          <w:szCs w:val="20"/>
+        </w:rPr>
+      </w:pPr>
+      <w:r>
+        <w:rPr>
+          <w:rFonts w:ascii="Courier New" w:hAnsi="Courier New" w:cs="Courier New"/>
+          <w:sz w:val="20"/>
+          <w:szCs w:val="20"/>
         </w:rPr>
         <w:t>movie-# ('102','Deborah','Kerr','F'),</w:t>
       </w:r>
@@ -493,11 +601,15 @@
         <w:spacing w:after="0" w:line="240" w:lineRule="auto"/>
         <w:rPr>
           <w:rFonts w:ascii="Courier New" w:hAnsi="Courier New" w:cs="Courier New"/>
-        </w:rPr>
-      </w:pPr>
-      <w:r>
-        <w:rPr>
-          <w:rFonts w:ascii="Courier New" w:hAnsi="Courier New" w:cs="Courier New"/>
+          <w:sz w:val="20"/>
+          <w:szCs w:val="20"/>
+        </w:rPr>
+      </w:pPr>
+      <w:r>
+        <w:rPr>
+          <w:rFonts w:ascii="Courier New" w:hAnsi="Courier New" w:cs="Courier New"/>
+          <w:sz w:val="20"/>
+          <w:szCs w:val="20"/>
         </w:rPr>
         <w:t>movie-# ('103','Peter','OToole','M'),</w:t>
       </w:r>
@@ -507,11 +619,15 @@
         <w:spacing w:after="0" w:line="240" w:lineRule="auto"/>
         <w:rPr>
           <w:rFonts w:ascii="Courier New" w:hAnsi="Courier New" w:cs="Courier New"/>
-        </w:rPr>
-      </w:pPr>
-      <w:r>
-        <w:rPr>
-          <w:rFonts w:ascii="Courier New" w:hAnsi="Courier New" w:cs="Courier New"/>
+          <w:sz w:val="20"/>
+          <w:szCs w:val="20"/>
+        </w:rPr>
+      </w:pPr>
+      <w:r>
+        <w:rPr>
+          <w:rFonts w:ascii="Courier New" w:hAnsi="Courier New" w:cs="Courier New"/>
+          <w:sz w:val="20"/>
+          <w:szCs w:val="20"/>
         </w:rPr>
         <w:t>movie-# ('104','Robert','De Niro','M'),</w:t>
       </w:r>
@@ -521,11 +637,15 @@
         <w:spacing w:after="0" w:line="240" w:lineRule="auto"/>
         <w:rPr>
           <w:rFonts w:ascii="Courier New" w:hAnsi="Courier New" w:cs="Courier New"/>
-        </w:rPr>
-      </w:pPr>
-      <w:r>
-        <w:rPr>
-          <w:rFonts w:ascii="Courier New" w:hAnsi="Courier New" w:cs="Courier New"/>
+          <w:sz w:val="20"/>
+          <w:szCs w:val="20"/>
+        </w:rPr>
+      </w:pPr>
+      <w:r>
+        <w:rPr>
+          <w:rFonts w:ascii="Courier New" w:hAnsi="Courier New" w:cs="Courier New"/>
+          <w:sz w:val="20"/>
+          <w:szCs w:val="20"/>
         </w:rPr>
         <w:t>movie-# ('105','F. Murray','Abraham','M'),</w:t>
       </w:r>
@@ -535,11 +655,15 @@
         <w:spacing w:after="0" w:line="240" w:lineRule="auto"/>
         <w:rPr>
           <w:rFonts w:ascii="Courier New" w:hAnsi="Courier New" w:cs="Courier New"/>
-        </w:rPr>
-      </w:pPr>
-      <w:r>
-        <w:rPr>
-          <w:rFonts w:ascii="Courier New" w:hAnsi="Courier New" w:cs="Courier New"/>
+          <w:sz w:val="20"/>
+          <w:szCs w:val="20"/>
+        </w:rPr>
+      </w:pPr>
+      <w:r>
+        <w:rPr>
+          <w:rFonts w:ascii="Courier New" w:hAnsi="Courier New" w:cs="Courier New"/>
+          <w:sz w:val="20"/>
+          <w:szCs w:val="20"/>
         </w:rPr>
         <w:t>movie-# ('106','Harrison','Ford','M'),</w:t>
       </w:r>
@@ -549,11 +673,15 @@
         <w:spacing w:after="0" w:line="240" w:lineRule="auto"/>
         <w:rPr>
           <w:rFonts w:ascii="Courier New" w:hAnsi="Courier New" w:cs="Courier New"/>
-        </w:rPr>
-      </w:pPr>
-      <w:r>
-        <w:rPr>
-          <w:rFonts w:ascii="Courier New" w:hAnsi="Courier New" w:cs="Courier New"/>
+          <w:sz w:val="20"/>
+          <w:szCs w:val="20"/>
+        </w:rPr>
+      </w:pPr>
+      <w:r>
+        <w:rPr>
+          <w:rFonts w:ascii="Courier New" w:hAnsi="Courier New" w:cs="Courier New"/>
+          <w:sz w:val="20"/>
+          <w:szCs w:val="20"/>
         </w:rPr>
         <w:t>movie-# ('107','Nicole','Kidman','F'),</w:t>
       </w:r>
@@ -563,11 +691,15 @@
         <w:spacing w:after="0" w:line="240" w:lineRule="auto"/>
         <w:rPr>
           <w:rFonts w:ascii="Courier New" w:hAnsi="Courier New" w:cs="Courier New"/>
-        </w:rPr>
-      </w:pPr>
-      <w:r>
-        <w:rPr>
-          <w:rFonts w:ascii="Courier New" w:hAnsi="Courier New" w:cs="Courier New"/>
+          <w:sz w:val="20"/>
+          <w:szCs w:val="20"/>
+        </w:rPr>
+      </w:pPr>
+      <w:r>
+        <w:rPr>
+          <w:rFonts w:ascii="Courier New" w:hAnsi="Courier New" w:cs="Courier New"/>
+          <w:sz w:val="20"/>
+          <w:szCs w:val="20"/>
         </w:rPr>
         <w:t>movie-# ('108','Stephen','Baldwin','M'),</w:t>
       </w:r>
@@ -577,11 +709,15 @@
         <w:spacing w:after="0" w:line="240" w:lineRule="auto"/>
         <w:rPr>
           <w:rFonts w:ascii="Courier New" w:hAnsi="Courier New" w:cs="Courier New"/>
-        </w:rPr>
-      </w:pPr>
-      <w:r>
-        <w:rPr>
-          <w:rFonts w:ascii="Courier New" w:hAnsi="Courier New" w:cs="Courier New"/>
+          <w:sz w:val="20"/>
+          <w:szCs w:val="20"/>
+        </w:rPr>
+      </w:pPr>
+      <w:r>
+        <w:rPr>
+          <w:rFonts w:ascii="Courier New" w:hAnsi="Courier New" w:cs="Courier New"/>
+          <w:sz w:val="20"/>
+          <w:szCs w:val="20"/>
         </w:rPr>
         <w:t>movie-# ('109','Jack','Nicholson','M'),</w:t>
       </w:r>
@@ -591,11 +727,15 @@
         <w:spacing w:after="0" w:line="240" w:lineRule="auto"/>
         <w:rPr>
           <w:rFonts w:ascii="Courier New" w:hAnsi="Courier New" w:cs="Courier New"/>
-        </w:rPr>
-      </w:pPr>
-      <w:r>
-        <w:rPr>
-          <w:rFonts w:ascii="Courier New" w:hAnsi="Courier New" w:cs="Courier New"/>
+          <w:sz w:val="20"/>
+          <w:szCs w:val="20"/>
+        </w:rPr>
+      </w:pPr>
+      <w:r>
+        <w:rPr>
+          <w:rFonts w:ascii="Courier New" w:hAnsi="Courier New" w:cs="Courier New"/>
+          <w:sz w:val="20"/>
+          <w:szCs w:val="20"/>
         </w:rPr>
         <w:t>movie-# ('110','Mark','Wahlberg','M'),</w:t>
       </w:r>
@@ -605,11 +745,15 @@
         <w:spacing w:after="0" w:line="240" w:lineRule="auto"/>
         <w:rPr>
           <w:rFonts w:ascii="Courier New" w:hAnsi="Courier New" w:cs="Courier New"/>
-        </w:rPr>
-      </w:pPr>
-      <w:r>
-        <w:rPr>
-          <w:rFonts w:ascii="Courier New" w:hAnsi="Courier New" w:cs="Courier New"/>
+          <w:sz w:val="20"/>
+          <w:szCs w:val="20"/>
+        </w:rPr>
+      </w:pPr>
+      <w:r>
+        <w:rPr>
+          <w:rFonts w:ascii="Courier New" w:hAnsi="Courier New" w:cs="Courier New"/>
+          <w:sz w:val="20"/>
+          <w:szCs w:val="20"/>
         </w:rPr>
         <w:t>movie-# ('111','Woody','Allen','M'),</w:t>
       </w:r>
@@ -619,11 +763,15 @@
         <w:spacing w:after="0" w:line="240" w:lineRule="auto"/>
         <w:rPr>
           <w:rFonts w:ascii="Courier New" w:hAnsi="Courier New" w:cs="Courier New"/>
-        </w:rPr>
-      </w:pPr>
-      <w:r>
-        <w:rPr>
-          <w:rFonts w:ascii="Courier New" w:hAnsi="Courier New" w:cs="Courier New"/>
+          <w:sz w:val="20"/>
+          <w:szCs w:val="20"/>
+        </w:rPr>
+      </w:pPr>
+      <w:r>
+        <w:rPr>
+          <w:rFonts w:ascii="Courier New" w:hAnsi="Courier New" w:cs="Courier New"/>
+          <w:sz w:val="20"/>
+          <w:szCs w:val="20"/>
         </w:rPr>
         <w:t>movie-# ('112','Claire','Danes','F'),</w:t>
       </w:r>
@@ -633,11 +781,15 @@
         <w:spacing w:after="0" w:line="240" w:lineRule="auto"/>
         <w:rPr>
           <w:rFonts w:ascii="Courier New" w:hAnsi="Courier New" w:cs="Courier New"/>
-        </w:rPr>
-      </w:pPr>
-      <w:r>
-        <w:rPr>
-          <w:rFonts w:ascii="Courier New" w:hAnsi="Courier New" w:cs="Courier New"/>
+          <w:sz w:val="20"/>
+          <w:szCs w:val="20"/>
+        </w:rPr>
+      </w:pPr>
+      <w:r>
+        <w:rPr>
+          <w:rFonts w:ascii="Courier New" w:hAnsi="Courier New" w:cs="Courier New"/>
+          <w:sz w:val="20"/>
+          <w:szCs w:val="20"/>
         </w:rPr>
         <w:t>movie-# ('113','Tim','Robbins','M'),</w:t>
       </w:r>
@@ -647,11 +799,15 @@
         <w:spacing w:after="0" w:line="240" w:lineRule="auto"/>
         <w:rPr>
           <w:rFonts w:ascii="Courier New" w:hAnsi="Courier New" w:cs="Courier New"/>
-        </w:rPr>
-      </w:pPr>
-      <w:r>
-        <w:rPr>
-          <w:rFonts w:ascii="Courier New" w:hAnsi="Courier New" w:cs="Courier New"/>
+          <w:sz w:val="20"/>
+          <w:szCs w:val="20"/>
+        </w:rPr>
+      </w:pPr>
+      <w:r>
+        <w:rPr>
+          <w:rFonts w:ascii="Courier New" w:hAnsi="Courier New" w:cs="Courier New"/>
+          <w:sz w:val="20"/>
+          <w:szCs w:val="20"/>
         </w:rPr>
         <w:t>movie-# ('114','Kevin','Spacey','M'),</w:t>
       </w:r>
@@ -661,11 +817,15 @@
         <w:spacing w:after="0" w:line="240" w:lineRule="auto"/>
         <w:rPr>
           <w:rFonts w:ascii="Courier New" w:hAnsi="Courier New" w:cs="Courier New"/>
-        </w:rPr>
-      </w:pPr>
-      <w:r>
-        <w:rPr>
-          <w:rFonts w:ascii="Courier New" w:hAnsi="Courier New" w:cs="Courier New"/>
+          <w:sz w:val="20"/>
+          <w:szCs w:val="20"/>
+        </w:rPr>
+      </w:pPr>
+      <w:r>
+        <w:rPr>
+          <w:rFonts w:ascii="Courier New" w:hAnsi="Courier New" w:cs="Courier New"/>
+          <w:sz w:val="20"/>
+          <w:szCs w:val="20"/>
         </w:rPr>
         <w:t>movie-# ('115','Kate','Winslet','F'),</w:t>
       </w:r>
@@ -675,83 +835,107 @@
         <w:spacing w:after="0" w:line="240" w:lineRule="auto"/>
         <w:rPr>
           <w:rFonts w:ascii="Courier New" w:hAnsi="Courier New" w:cs="Courier New"/>
-        </w:rPr>
-      </w:pPr>
-      <w:r>
-        <w:rPr>
-          <w:rFonts w:ascii="Courier New" w:hAnsi="Courier New" w:cs="Courier New"/>
+          <w:sz w:val="20"/>
+          <w:szCs w:val="20"/>
+        </w:rPr>
+      </w:pPr>
+      <w:r>
+        <w:rPr>
+          <w:rFonts w:ascii="Courier New" w:hAnsi="Courier New" w:cs="Courier New"/>
+          <w:sz w:val="20"/>
+          <w:szCs w:val="20"/>
+        </w:rPr>
+        <w:t>movie-# ('116','Robin','Williams','M'),</w:t>
+      </w:r>
+    </w:p>
+    <w:p>
+      <w:pPr>
+        <w:spacing w:after="0" w:line="240" w:lineRule="auto"/>
+        <w:rPr>
+          <w:rFonts w:ascii="Courier New" w:hAnsi="Courier New" w:cs="Courier New"/>
+          <w:sz w:val="20"/>
+          <w:szCs w:val="20"/>
+        </w:rPr>
+      </w:pPr>
+      <w:r>
+        <w:rPr>
+          <w:rFonts w:ascii="Courier New" w:hAnsi="Courier New" w:cs="Courier New"/>
+          <w:sz w:val="20"/>
+          <w:szCs w:val="20"/>
+        </w:rPr>
+        <w:t>movie-# ('117','Jon','Voight','M'),</w:t>
+      </w:r>
+    </w:p>
+    <w:p>
+      <w:pPr>
+        <w:spacing w:after="0" w:line="240" w:lineRule="auto"/>
+        <w:rPr>
+          <w:rFonts w:ascii="Courier New" w:hAnsi="Courier New" w:cs="Courier New"/>
+          <w:sz w:val="20"/>
+          <w:szCs w:val="20"/>
+        </w:rPr>
+      </w:pPr>
+      <w:r>
+        <w:rPr>
+          <w:rFonts w:ascii="Courier New" w:hAnsi="Courier New" w:cs="Courier New"/>
+          <w:sz w:val="20"/>
+          <w:szCs w:val="20"/>
+        </w:rPr>
+        <w:t>movie-# ('118','Ewan','McGregor','M'),</w:t>
+      </w:r>
+    </w:p>
+    <w:p>
+      <w:pPr>
+        <w:spacing w:after="0" w:line="240" w:lineRule="auto"/>
+        <w:rPr>
+          <w:rFonts w:ascii="Courier New" w:hAnsi="Courier New" w:cs="Courier New"/>
+          <w:sz w:val="20"/>
+          <w:szCs w:val="20"/>
+        </w:rPr>
+      </w:pPr>
+      <w:r>
+        <w:rPr>
+          <w:rFonts w:ascii="Courier New" w:hAnsi="Courier New" w:cs="Courier New"/>
+          <w:sz w:val="20"/>
+          <w:szCs w:val="20"/>
+        </w:rPr>
+        <w:t>movie-# ('119','Christian','Bale','M'),</w:t>
+      </w:r>
+    </w:p>
+    <w:p>
+      <w:pPr>
+        <w:spacing w:after="0" w:line="240" w:lineRule="auto"/>
+        <w:rPr>
+          <w:rFonts w:ascii="Courier New" w:hAnsi="Courier New" w:cs="Courier New"/>
+          <w:sz w:val="20"/>
+          <w:szCs w:val="20"/>
+        </w:rPr>
+      </w:pPr>
+      <w:r>
+        <w:rPr>
+          <w:rFonts w:ascii="Courier New" w:hAnsi="Courier New" w:cs="Courier New"/>
+          <w:sz w:val="20"/>
+          <w:szCs w:val="20"/>
+        </w:rPr>
+        <w:t>movie-# ('120','Maggie','Gyllenhaal','F'),</w:t>
+      </w:r>
+    </w:p>
+    <w:p>
+      <w:pPr>
+        <w:spacing w:after="0" w:line="240" w:lineRule="auto"/>
+        <w:rPr>
+          <w:rFonts w:ascii="Courier New" w:hAnsi="Courier New" w:cs="Courier New"/>
+          <w:sz w:val="20"/>
+          <w:szCs w:val="20"/>
+        </w:rPr>
+      </w:pPr>
+      <w:r>
+        <w:rPr>
+          <w:rFonts w:ascii="Courier New" w:hAnsi="Courier New" w:cs="Courier New"/>
+          <w:sz w:val="20"/>
+          <w:szCs w:val="20"/>
         </w:rPr>
         <w:lastRenderedPageBreak/>
-        <w:t>movie-# ('116','Robin','Williams','M'),</w:t>
-      </w:r>
-    </w:p>
-    <w:p>
-      <w:pPr>
-        <w:spacing w:after="0" w:line="240" w:lineRule="auto"/>
-        <w:rPr>
-          <w:rFonts w:ascii="Courier New" w:hAnsi="Courier New" w:cs="Courier New"/>
-        </w:rPr>
-      </w:pPr>
-      <w:r>
-        <w:rPr>
-          <w:rFonts w:ascii="Courier New" w:hAnsi="Courier New" w:cs="Courier New"/>
-        </w:rPr>
-        <w:t>movie-# ('117','Jon','Voight','M'),</w:t>
-      </w:r>
-    </w:p>
-    <w:p>
-      <w:pPr>
-        <w:spacing w:after="0" w:line="240" w:lineRule="auto"/>
-        <w:rPr>
-          <w:rFonts w:ascii="Courier New" w:hAnsi="Courier New" w:cs="Courier New"/>
-        </w:rPr>
-      </w:pPr>
-      <w:r>
-        <w:rPr>
-          <w:rFonts w:ascii="Courier New" w:hAnsi="Courier New" w:cs="Courier New"/>
-        </w:rPr>
-        <w:t>movie-# ('118','Ewan','McGregor','M'),</w:t>
-      </w:r>
-    </w:p>
-    <w:p>
-      <w:pPr>
-        <w:spacing w:after="0" w:line="240" w:lineRule="auto"/>
-        <w:rPr>
-          <w:rFonts w:ascii="Courier New" w:hAnsi="Courier New" w:cs="Courier New"/>
-        </w:rPr>
-      </w:pPr>
-      <w:r>
-        <w:rPr>
-          <w:rFonts w:ascii="Courier New" w:hAnsi="Courier New" w:cs="Courier New"/>
-        </w:rPr>
-        <w:t>movie-# ('119','Christian','Bale','M'),</w:t>
-      </w:r>
-    </w:p>
-    <w:p>
-      <w:pPr>
-        <w:spacing w:after="0" w:line="240" w:lineRule="auto"/>
-        <w:rPr>
-          <w:rFonts w:ascii="Courier New" w:hAnsi="Courier New" w:cs="Courier New"/>
-        </w:rPr>
-      </w:pPr>
-      <w:r>
-        <w:rPr>
-          <w:rFonts w:ascii="Courier New" w:hAnsi="Courier New" w:cs="Courier New"/>
-        </w:rPr>
-        <w:t>movie-# ('120','Maggie','Gyllenhaal','F'),</w:t>
-      </w:r>
-    </w:p>
-    <w:p>
-      <w:pPr>
-        <w:spacing w:after="0" w:line="240" w:lineRule="auto"/>
-        <w:rPr>
-          <w:rFonts w:ascii="Courier New" w:hAnsi="Courier New" w:cs="Courier New"/>
-        </w:rPr>
-      </w:pPr>
-      <w:r>
-        <w:rPr>
-          <w:rFonts w:ascii="Courier New" w:hAnsi="Courier New" w:cs="Courier New"/>
-        </w:rPr>
         <w:t>movie-# ('121','Dev','Patel','M'),</w:t>
       </w:r>
     </w:p>
@@ -760,11 +944,15 @@
         <w:spacing w:after="0" w:line="240" w:lineRule="auto"/>
         <w:rPr>
           <w:rFonts w:ascii="Courier New" w:hAnsi="Courier New" w:cs="Courier New"/>
-        </w:rPr>
-      </w:pPr>
-      <w:r>
-        <w:rPr>
-          <w:rFonts w:ascii="Courier New" w:hAnsi="Courier New" w:cs="Courier New"/>
+          <w:sz w:val="20"/>
+          <w:szCs w:val="20"/>
+        </w:rPr>
+      </w:pPr>
+      <w:r>
+        <w:rPr>
+          <w:rFonts w:ascii="Courier New" w:hAnsi="Courier New" w:cs="Courier New"/>
+          <w:sz w:val="20"/>
+          <w:szCs w:val="20"/>
         </w:rPr>
         <w:t>movie-# ('122','Sigourney','Weaver','F'),</w:t>
       </w:r>
@@ -774,11 +962,15 @@
         <w:spacing w:after="0" w:line="240" w:lineRule="auto"/>
         <w:rPr>
           <w:rFonts w:ascii="Courier New" w:hAnsi="Courier New" w:cs="Courier New"/>
-        </w:rPr>
-      </w:pPr>
-      <w:r>
-        <w:rPr>
-          <w:rFonts w:ascii="Courier New" w:hAnsi="Courier New" w:cs="Courier New"/>
+          <w:sz w:val="20"/>
+          <w:szCs w:val="20"/>
+        </w:rPr>
+      </w:pPr>
+      <w:r>
+        <w:rPr>
+          <w:rFonts w:ascii="Courier New" w:hAnsi="Courier New" w:cs="Courier New"/>
+          <w:sz w:val="20"/>
+          <w:szCs w:val="20"/>
         </w:rPr>
         <w:t>movie-# ('123','David','Aston','M'),</w:t>
       </w:r>
@@ -788,11 +980,15 @@
         <w:spacing w:after="0" w:line="240" w:lineRule="auto"/>
         <w:rPr>
           <w:rFonts w:ascii="Courier New" w:hAnsi="Courier New" w:cs="Courier New"/>
-        </w:rPr>
-      </w:pPr>
-      <w:r>
-        <w:rPr>
-          <w:rFonts w:ascii="Courier New" w:hAnsi="Courier New" w:cs="Courier New"/>
+          <w:sz w:val="20"/>
+          <w:szCs w:val="20"/>
+        </w:rPr>
+      </w:pPr>
+      <w:r>
+        <w:rPr>
+          <w:rFonts w:ascii="Courier New" w:hAnsi="Courier New" w:cs="Courier New"/>
+          <w:sz w:val="20"/>
+          <w:szCs w:val="20"/>
         </w:rPr>
         <w:t>movie-# ('124','Ali','Astin','F');</w:t>
       </w:r>
@@ -802,11 +998,15 @@
         <w:spacing w:after="0" w:line="240" w:lineRule="auto"/>
         <w:rPr>
           <w:rFonts w:ascii="Courier New" w:hAnsi="Courier New" w:cs="Courier New"/>
-        </w:rPr>
-      </w:pPr>
-      <w:r>
-        <w:rPr>
-          <w:rFonts w:ascii="Courier New" w:hAnsi="Courier New" w:cs="Courier New"/>
+          <w:sz w:val="20"/>
+          <w:szCs w:val="20"/>
+        </w:rPr>
+      </w:pPr>
+      <w:r>
+        <w:rPr>
+          <w:rFonts w:ascii="Courier New" w:hAnsi="Courier New" w:cs="Courier New"/>
+          <w:sz w:val="20"/>
+          <w:szCs w:val="20"/>
         </w:rPr>
         <w:t>INSERT 0 24</w:t>
       </w:r>
@@ -840,11 +1040,15 @@
         <w:spacing w:after="0" w:line="240" w:lineRule="auto"/>
         <w:rPr>
           <w:rFonts w:ascii="Courier New" w:hAnsi="Courier New" w:cs="Courier New"/>
-        </w:rPr>
-      </w:pPr>
-      <w:r>
-        <w:rPr>
-          <w:rFonts w:ascii="Courier New" w:hAnsi="Courier New" w:cs="Courier New"/>
+          <w:sz w:val="20"/>
+          <w:szCs w:val="20"/>
+        </w:rPr>
+      </w:pPr>
+      <w:r>
+        <w:rPr>
+          <w:rFonts w:ascii="Courier New" w:hAnsi="Courier New" w:cs="Courier New"/>
+          <w:sz w:val="20"/>
+          <w:szCs w:val="20"/>
         </w:rPr>
         <w:t>movie=# Select * From actor;</w:t>
       </w:r>
@@ -854,11 +1058,15 @@
         <w:spacing w:after="0" w:line="240" w:lineRule="auto"/>
         <w:rPr>
           <w:rFonts w:ascii="Courier New" w:hAnsi="Courier New" w:cs="Courier New"/>
-        </w:rPr>
-      </w:pPr>
-      <w:r>
-        <w:rPr>
-          <w:rFonts w:ascii="Courier New" w:hAnsi="Courier New" w:cs="Courier New"/>
+          <w:sz w:val="20"/>
+          <w:szCs w:val="20"/>
+        </w:rPr>
+      </w:pPr>
+      <w:r>
+        <w:rPr>
+          <w:rFonts w:ascii="Courier New" w:hAnsi="Courier New" w:cs="Courier New"/>
+          <w:sz w:val="20"/>
+          <w:szCs w:val="20"/>
         </w:rPr>
         <w:t xml:space="preserve"> act_id | act_fname | act_lname  | act_gender</w:t>
       </w:r>
@@ -868,11 +1076,15 @@
         <w:spacing w:after="0" w:line="240" w:lineRule="auto"/>
         <w:rPr>
           <w:rFonts w:ascii="Courier New" w:hAnsi="Courier New" w:cs="Courier New"/>
-        </w:rPr>
-      </w:pPr>
-      <w:r>
-        <w:rPr>
-          <w:rFonts w:ascii="Courier New" w:hAnsi="Courier New" w:cs="Courier New"/>
+          <w:sz w:val="20"/>
+          <w:szCs w:val="20"/>
+        </w:rPr>
+      </w:pPr>
+      <w:r>
+        <w:rPr>
+          <w:rFonts w:ascii="Courier New" w:hAnsi="Courier New" w:cs="Courier New"/>
+          <w:sz w:val="20"/>
+          <w:szCs w:val="20"/>
         </w:rPr>
         <w:t>--------+-----------+------------+------------</w:t>
       </w:r>
@@ -882,11 +1094,15 @@
         <w:spacing w:after="0" w:line="240" w:lineRule="auto"/>
         <w:rPr>
           <w:rFonts w:ascii="Courier New" w:hAnsi="Courier New" w:cs="Courier New"/>
-        </w:rPr>
-      </w:pPr>
-      <w:r>
-        <w:rPr>
-          <w:rFonts w:ascii="Courier New" w:hAnsi="Courier New" w:cs="Courier New"/>
+          <w:sz w:val="20"/>
+          <w:szCs w:val="20"/>
+        </w:rPr>
+      </w:pPr>
+      <w:r>
+        <w:rPr>
+          <w:rFonts w:ascii="Courier New" w:hAnsi="Courier New" w:cs="Courier New"/>
+          <w:sz w:val="20"/>
+          <w:szCs w:val="20"/>
         </w:rPr>
         <w:t xml:space="preserve">    101 | James     | Stewart    | M</w:t>
       </w:r>
@@ -896,11 +1112,15 @@
         <w:spacing w:after="0" w:line="240" w:lineRule="auto"/>
         <w:rPr>
           <w:rFonts w:ascii="Courier New" w:hAnsi="Courier New" w:cs="Courier New"/>
-        </w:rPr>
-      </w:pPr>
-      <w:r>
-        <w:rPr>
-          <w:rFonts w:ascii="Courier New" w:hAnsi="Courier New" w:cs="Courier New"/>
+          <w:sz w:val="20"/>
+          <w:szCs w:val="20"/>
+        </w:rPr>
+      </w:pPr>
+      <w:r>
+        <w:rPr>
+          <w:rFonts w:ascii="Courier New" w:hAnsi="Courier New" w:cs="Courier New"/>
+          <w:sz w:val="20"/>
+          <w:szCs w:val="20"/>
         </w:rPr>
         <w:t xml:space="preserve">    102 | Deborah   | Kerr       | F</w:t>
       </w:r>
@@ -910,11 +1130,15 @@
         <w:spacing w:after="0" w:line="240" w:lineRule="auto"/>
         <w:rPr>
           <w:rFonts w:ascii="Courier New" w:hAnsi="Courier New" w:cs="Courier New"/>
-        </w:rPr>
-      </w:pPr>
-      <w:r>
-        <w:rPr>
-          <w:rFonts w:ascii="Courier New" w:hAnsi="Courier New" w:cs="Courier New"/>
+          <w:sz w:val="20"/>
+          <w:szCs w:val="20"/>
+        </w:rPr>
+      </w:pPr>
+      <w:r>
+        <w:rPr>
+          <w:rFonts w:ascii="Courier New" w:hAnsi="Courier New" w:cs="Courier New"/>
+          <w:sz w:val="20"/>
+          <w:szCs w:val="20"/>
         </w:rPr>
         <w:t xml:space="preserve">    103 | Peter     | OToole     | M</w:t>
       </w:r>
@@ -924,11 +1148,15 @@
         <w:spacing w:after="0" w:line="240" w:lineRule="auto"/>
         <w:rPr>
           <w:rFonts w:ascii="Courier New" w:hAnsi="Courier New" w:cs="Courier New"/>
-        </w:rPr>
-      </w:pPr>
-      <w:r>
-        <w:rPr>
-          <w:rFonts w:ascii="Courier New" w:hAnsi="Courier New" w:cs="Courier New"/>
+          <w:sz w:val="20"/>
+          <w:szCs w:val="20"/>
+        </w:rPr>
+      </w:pPr>
+      <w:r>
+        <w:rPr>
+          <w:rFonts w:ascii="Courier New" w:hAnsi="Courier New" w:cs="Courier New"/>
+          <w:sz w:val="20"/>
+          <w:szCs w:val="20"/>
         </w:rPr>
         <w:t xml:space="preserve">    104 | Robert    | De Niro    | M</w:t>
       </w:r>
@@ -938,11 +1166,15 @@
         <w:spacing w:after="0" w:line="240" w:lineRule="auto"/>
         <w:rPr>
           <w:rFonts w:ascii="Courier New" w:hAnsi="Courier New" w:cs="Courier New"/>
-        </w:rPr>
-      </w:pPr>
-      <w:r>
-        <w:rPr>
-          <w:rFonts w:ascii="Courier New" w:hAnsi="Courier New" w:cs="Courier New"/>
+          <w:sz w:val="20"/>
+          <w:szCs w:val="20"/>
+        </w:rPr>
+      </w:pPr>
+      <w:r>
+        <w:rPr>
+          <w:rFonts w:ascii="Courier New" w:hAnsi="Courier New" w:cs="Courier New"/>
+          <w:sz w:val="20"/>
+          <w:szCs w:val="20"/>
         </w:rPr>
         <w:t xml:space="preserve">    105 | F. Murray | Abraham    | M</w:t>
       </w:r>
@@ -952,11 +1184,15 @@
         <w:spacing w:after="0" w:line="240" w:lineRule="auto"/>
         <w:rPr>
           <w:rFonts w:ascii="Courier New" w:hAnsi="Courier New" w:cs="Courier New"/>
-        </w:rPr>
-      </w:pPr>
-      <w:r>
-        <w:rPr>
-          <w:rFonts w:ascii="Courier New" w:hAnsi="Courier New" w:cs="Courier New"/>
+          <w:sz w:val="20"/>
+          <w:szCs w:val="20"/>
+        </w:rPr>
+      </w:pPr>
+      <w:r>
+        <w:rPr>
+          <w:rFonts w:ascii="Courier New" w:hAnsi="Courier New" w:cs="Courier New"/>
+          <w:sz w:val="20"/>
+          <w:szCs w:val="20"/>
         </w:rPr>
         <w:t xml:space="preserve">    106 | Harrison  | Ford       | M</w:t>
       </w:r>
@@ -966,11 +1202,15 @@
         <w:spacing w:after="0" w:line="240" w:lineRule="auto"/>
         <w:rPr>
           <w:rFonts w:ascii="Courier New" w:hAnsi="Courier New" w:cs="Courier New"/>
-        </w:rPr>
-      </w:pPr>
-      <w:r>
-        <w:rPr>
-          <w:rFonts w:ascii="Courier New" w:hAnsi="Courier New" w:cs="Courier New"/>
+          <w:sz w:val="20"/>
+          <w:szCs w:val="20"/>
+        </w:rPr>
+      </w:pPr>
+      <w:r>
+        <w:rPr>
+          <w:rFonts w:ascii="Courier New" w:hAnsi="Courier New" w:cs="Courier New"/>
+          <w:sz w:val="20"/>
+          <w:szCs w:val="20"/>
         </w:rPr>
         <w:t xml:space="preserve">    107 | Nicole    | Kidman     | F</w:t>
       </w:r>
@@ -980,11 +1220,15 @@
         <w:spacing w:after="0" w:line="240" w:lineRule="auto"/>
         <w:rPr>
           <w:rFonts w:ascii="Courier New" w:hAnsi="Courier New" w:cs="Courier New"/>
-        </w:rPr>
-      </w:pPr>
-      <w:r>
-        <w:rPr>
-          <w:rFonts w:ascii="Courier New" w:hAnsi="Courier New" w:cs="Courier New"/>
+          <w:sz w:val="20"/>
+          <w:szCs w:val="20"/>
+        </w:rPr>
+      </w:pPr>
+      <w:r>
+        <w:rPr>
+          <w:rFonts w:ascii="Courier New" w:hAnsi="Courier New" w:cs="Courier New"/>
+          <w:sz w:val="20"/>
+          <w:szCs w:val="20"/>
         </w:rPr>
         <w:t xml:space="preserve">    108 | Stephen   | Baldwin    | M</w:t>
       </w:r>
@@ -994,11 +1238,15 @@
         <w:spacing w:after="0" w:line="240" w:lineRule="auto"/>
         <w:rPr>
           <w:rFonts w:ascii="Courier New" w:hAnsi="Courier New" w:cs="Courier New"/>
-        </w:rPr>
-      </w:pPr>
-      <w:r>
-        <w:rPr>
-          <w:rFonts w:ascii="Courier New" w:hAnsi="Courier New" w:cs="Courier New"/>
+          <w:sz w:val="20"/>
+          <w:szCs w:val="20"/>
+        </w:rPr>
+      </w:pPr>
+      <w:r>
+        <w:rPr>
+          <w:rFonts w:ascii="Courier New" w:hAnsi="Courier New" w:cs="Courier New"/>
+          <w:sz w:val="20"/>
+          <w:szCs w:val="20"/>
         </w:rPr>
         <w:t xml:space="preserve">    109 | Jack      | Nicholson  | M</w:t>
       </w:r>
@@ -1008,11 +1256,15 @@
         <w:spacing w:after="0" w:line="240" w:lineRule="auto"/>
         <w:rPr>
           <w:rFonts w:ascii="Courier New" w:hAnsi="Courier New" w:cs="Courier New"/>
-        </w:rPr>
-      </w:pPr>
-      <w:r>
-        <w:rPr>
-          <w:rFonts w:ascii="Courier New" w:hAnsi="Courier New" w:cs="Courier New"/>
+          <w:sz w:val="20"/>
+          <w:szCs w:val="20"/>
+        </w:rPr>
+      </w:pPr>
+      <w:r>
+        <w:rPr>
+          <w:rFonts w:ascii="Courier New" w:hAnsi="Courier New" w:cs="Courier New"/>
+          <w:sz w:val="20"/>
+          <w:szCs w:val="20"/>
         </w:rPr>
         <w:t xml:space="preserve">    110 | Mark      | Wahlberg   | M</w:t>
       </w:r>
@@ -1022,11 +1274,15 @@
         <w:spacing w:after="0" w:line="240" w:lineRule="auto"/>
         <w:rPr>
           <w:rFonts w:ascii="Courier New" w:hAnsi="Courier New" w:cs="Courier New"/>
-        </w:rPr>
-      </w:pPr>
-      <w:r>
-        <w:rPr>
-          <w:rFonts w:ascii="Courier New" w:hAnsi="Courier New" w:cs="Courier New"/>
+          <w:sz w:val="20"/>
+          <w:szCs w:val="20"/>
+        </w:rPr>
+      </w:pPr>
+      <w:r>
+        <w:rPr>
+          <w:rFonts w:ascii="Courier New" w:hAnsi="Courier New" w:cs="Courier New"/>
+          <w:sz w:val="20"/>
+          <w:szCs w:val="20"/>
         </w:rPr>
         <w:t xml:space="preserve">    111 | Woody     | Allen      | M</w:t>
       </w:r>
@@ -1036,11 +1292,15 @@
         <w:spacing w:after="0" w:line="240" w:lineRule="auto"/>
         <w:rPr>
           <w:rFonts w:ascii="Courier New" w:hAnsi="Courier New" w:cs="Courier New"/>
-        </w:rPr>
-      </w:pPr>
-      <w:r>
-        <w:rPr>
-          <w:rFonts w:ascii="Courier New" w:hAnsi="Courier New" w:cs="Courier New"/>
+          <w:sz w:val="20"/>
+          <w:szCs w:val="20"/>
+        </w:rPr>
+      </w:pPr>
+      <w:r>
+        <w:rPr>
+          <w:rFonts w:ascii="Courier New" w:hAnsi="Courier New" w:cs="Courier New"/>
+          <w:sz w:val="20"/>
+          <w:szCs w:val="20"/>
         </w:rPr>
         <w:t xml:space="preserve">    112 | Claire    | Danes      | F</w:t>
       </w:r>
@@ -1050,11 +1310,15 @@
         <w:spacing w:after="0" w:line="240" w:lineRule="auto"/>
         <w:rPr>
           <w:rFonts w:ascii="Courier New" w:hAnsi="Courier New" w:cs="Courier New"/>
-        </w:rPr>
-      </w:pPr>
-      <w:r>
-        <w:rPr>
-          <w:rFonts w:ascii="Courier New" w:hAnsi="Courier New" w:cs="Courier New"/>
+          <w:sz w:val="20"/>
+          <w:szCs w:val="20"/>
+        </w:rPr>
+      </w:pPr>
+      <w:r>
+        <w:rPr>
+          <w:rFonts w:ascii="Courier New" w:hAnsi="Courier New" w:cs="Courier New"/>
+          <w:sz w:val="20"/>
+          <w:szCs w:val="20"/>
         </w:rPr>
         <w:t xml:space="preserve">    113 | Tim       | Robbins    | M</w:t>
       </w:r>
@@ -1064,11 +1328,15 @@
         <w:spacing w:after="0" w:line="240" w:lineRule="auto"/>
         <w:rPr>
           <w:rFonts w:ascii="Courier New" w:hAnsi="Courier New" w:cs="Courier New"/>
-        </w:rPr>
-      </w:pPr>
-      <w:r>
-        <w:rPr>
-          <w:rFonts w:ascii="Courier New" w:hAnsi="Courier New" w:cs="Courier New"/>
+          <w:sz w:val="20"/>
+          <w:szCs w:val="20"/>
+        </w:rPr>
+      </w:pPr>
+      <w:r>
+        <w:rPr>
+          <w:rFonts w:ascii="Courier New" w:hAnsi="Courier New" w:cs="Courier New"/>
+          <w:sz w:val="20"/>
+          <w:szCs w:val="20"/>
         </w:rPr>
         <w:t xml:space="preserve">    114 | Kevin     | Spacey     | M</w:t>
       </w:r>
@@ -1078,11 +1346,15 @@
         <w:spacing w:after="0" w:line="240" w:lineRule="auto"/>
         <w:rPr>
           <w:rFonts w:ascii="Courier New" w:hAnsi="Courier New" w:cs="Courier New"/>
-        </w:rPr>
-      </w:pPr>
-      <w:r>
-        <w:rPr>
-          <w:rFonts w:ascii="Courier New" w:hAnsi="Courier New" w:cs="Courier New"/>
+          <w:sz w:val="20"/>
+          <w:szCs w:val="20"/>
+        </w:rPr>
+      </w:pPr>
+      <w:r>
+        <w:rPr>
+          <w:rFonts w:ascii="Courier New" w:hAnsi="Courier New" w:cs="Courier New"/>
+          <w:sz w:val="20"/>
+          <w:szCs w:val="20"/>
         </w:rPr>
         <w:t xml:space="preserve">    115 | Kate      | Winslet    | F</w:t>
       </w:r>
@@ -1092,11 +1364,15 @@
         <w:spacing w:after="0" w:line="240" w:lineRule="auto"/>
         <w:rPr>
           <w:rFonts w:ascii="Courier New" w:hAnsi="Courier New" w:cs="Courier New"/>
-        </w:rPr>
-      </w:pPr>
-      <w:r>
-        <w:rPr>
-          <w:rFonts w:ascii="Courier New" w:hAnsi="Courier New" w:cs="Courier New"/>
+          <w:sz w:val="20"/>
+          <w:szCs w:val="20"/>
+        </w:rPr>
+      </w:pPr>
+      <w:r>
+        <w:rPr>
+          <w:rFonts w:ascii="Courier New" w:hAnsi="Courier New" w:cs="Courier New"/>
+          <w:sz w:val="20"/>
+          <w:szCs w:val="20"/>
         </w:rPr>
         <w:t xml:space="preserve">    116 | Robin     | Williams   | M</w:t>
       </w:r>
@@ -1106,11 +1382,15 @@
         <w:spacing w:after="0" w:line="240" w:lineRule="auto"/>
         <w:rPr>
           <w:rFonts w:ascii="Courier New" w:hAnsi="Courier New" w:cs="Courier New"/>
-        </w:rPr>
-      </w:pPr>
-      <w:r>
-        <w:rPr>
-          <w:rFonts w:ascii="Courier New" w:hAnsi="Courier New" w:cs="Courier New"/>
+          <w:sz w:val="20"/>
+          <w:szCs w:val="20"/>
+        </w:rPr>
+      </w:pPr>
+      <w:r>
+        <w:rPr>
+          <w:rFonts w:ascii="Courier New" w:hAnsi="Courier New" w:cs="Courier New"/>
+          <w:sz w:val="20"/>
+          <w:szCs w:val="20"/>
         </w:rPr>
         <w:t xml:space="preserve">    117 | Jon       | Voight     | M</w:t>
       </w:r>
@@ -1120,11 +1400,15 @@
         <w:spacing w:after="0" w:line="240" w:lineRule="auto"/>
         <w:rPr>
           <w:rFonts w:ascii="Courier New" w:hAnsi="Courier New" w:cs="Courier New"/>
-        </w:rPr>
-      </w:pPr>
-      <w:r>
-        <w:rPr>
-          <w:rFonts w:ascii="Courier New" w:hAnsi="Courier New" w:cs="Courier New"/>
+          <w:sz w:val="20"/>
+          <w:szCs w:val="20"/>
+        </w:rPr>
+      </w:pPr>
+      <w:r>
+        <w:rPr>
+          <w:rFonts w:ascii="Courier New" w:hAnsi="Courier New" w:cs="Courier New"/>
+          <w:sz w:val="20"/>
+          <w:szCs w:val="20"/>
         </w:rPr>
         <w:t xml:space="preserve">    118 | Ewan      | McGregor   | M</w:t>
       </w:r>
@@ -1134,11 +1418,15 @@
         <w:spacing w:after="0" w:line="240" w:lineRule="auto"/>
         <w:rPr>
           <w:rFonts w:ascii="Courier New" w:hAnsi="Courier New" w:cs="Courier New"/>
-        </w:rPr>
-      </w:pPr>
-      <w:r>
-        <w:rPr>
-          <w:rFonts w:ascii="Courier New" w:hAnsi="Courier New" w:cs="Courier New"/>
+          <w:sz w:val="20"/>
+          <w:szCs w:val="20"/>
+        </w:rPr>
+      </w:pPr>
+      <w:r>
+        <w:rPr>
+          <w:rFonts w:ascii="Courier New" w:hAnsi="Courier New" w:cs="Courier New"/>
+          <w:sz w:val="20"/>
+          <w:szCs w:val="20"/>
         </w:rPr>
         <w:t xml:space="preserve">    119 | Christian | Bale       | M</w:t>
       </w:r>
@@ -1148,11 +1436,15 @@
         <w:spacing w:after="0" w:line="240" w:lineRule="auto"/>
         <w:rPr>
           <w:rFonts w:ascii="Courier New" w:hAnsi="Courier New" w:cs="Courier New"/>
-        </w:rPr>
-      </w:pPr>
-      <w:r>
-        <w:rPr>
-          <w:rFonts w:ascii="Courier New" w:hAnsi="Courier New" w:cs="Courier New"/>
+          <w:sz w:val="20"/>
+          <w:szCs w:val="20"/>
+        </w:rPr>
+      </w:pPr>
+      <w:r>
+        <w:rPr>
+          <w:rFonts w:ascii="Courier New" w:hAnsi="Courier New" w:cs="Courier New"/>
+          <w:sz w:val="20"/>
+          <w:szCs w:val="20"/>
         </w:rPr>
         <w:t xml:space="preserve">    120 | Maggie    | Gyllenhaal | F</w:t>
       </w:r>
@@ -1162,11 +1454,15 @@
         <w:spacing w:after="0" w:line="240" w:lineRule="auto"/>
         <w:rPr>
           <w:rFonts w:ascii="Courier New" w:hAnsi="Courier New" w:cs="Courier New"/>
-        </w:rPr>
-      </w:pPr>
-      <w:r>
-        <w:rPr>
-          <w:rFonts w:ascii="Courier New" w:hAnsi="Courier New" w:cs="Courier New"/>
+          <w:sz w:val="20"/>
+          <w:szCs w:val="20"/>
+        </w:rPr>
+      </w:pPr>
+      <w:r>
+        <w:rPr>
+          <w:rFonts w:ascii="Courier New" w:hAnsi="Courier New" w:cs="Courier New"/>
+          <w:sz w:val="20"/>
+          <w:szCs w:val="20"/>
         </w:rPr>
         <w:t xml:space="preserve">    121 | Dev       | Patel      | M</w:t>
       </w:r>
@@ -1176,11 +1472,15 @@
         <w:spacing w:after="0" w:line="240" w:lineRule="auto"/>
         <w:rPr>
           <w:rFonts w:ascii="Courier New" w:hAnsi="Courier New" w:cs="Courier New"/>
-        </w:rPr>
-      </w:pPr>
-      <w:r>
-        <w:rPr>
-          <w:rFonts w:ascii="Courier New" w:hAnsi="Courier New" w:cs="Courier New"/>
+          <w:sz w:val="20"/>
+          <w:szCs w:val="20"/>
+        </w:rPr>
+      </w:pPr>
+      <w:r>
+        <w:rPr>
+          <w:rFonts w:ascii="Courier New" w:hAnsi="Courier New" w:cs="Courier New"/>
+          <w:sz w:val="20"/>
+          <w:szCs w:val="20"/>
         </w:rPr>
         <w:t xml:space="preserve">    122 | Sigourney | Weaver     | F</w:t>
       </w:r>
@@ -1190,11 +1490,15 @@
         <w:spacing w:after="0" w:line="240" w:lineRule="auto"/>
         <w:rPr>
           <w:rFonts w:ascii="Courier New" w:hAnsi="Courier New" w:cs="Courier New"/>
-        </w:rPr>
-      </w:pPr>
-      <w:r>
-        <w:rPr>
-          <w:rFonts w:ascii="Courier New" w:hAnsi="Courier New" w:cs="Courier New"/>
+          <w:sz w:val="20"/>
+          <w:szCs w:val="20"/>
+        </w:rPr>
+      </w:pPr>
+      <w:r>
+        <w:rPr>
+          <w:rFonts w:ascii="Courier New" w:hAnsi="Courier New" w:cs="Courier New"/>
+          <w:sz w:val="20"/>
+          <w:szCs w:val="20"/>
         </w:rPr>
         <w:t xml:space="preserve">    123 | David     | Aston      | M</w:t>
       </w:r>
@@ -1204,11 +1508,15 @@
         <w:spacing w:after="0" w:line="240" w:lineRule="auto"/>
         <w:rPr>
           <w:rFonts w:ascii="Courier New" w:hAnsi="Courier New" w:cs="Courier New"/>
-        </w:rPr>
-      </w:pPr>
-      <w:r>
-        <w:rPr>
-          <w:rFonts w:ascii="Courier New" w:hAnsi="Courier New" w:cs="Courier New"/>
+          <w:sz w:val="20"/>
+          <w:szCs w:val="20"/>
+        </w:rPr>
+      </w:pPr>
+      <w:r>
+        <w:rPr>
+          <w:rFonts w:ascii="Courier New" w:hAnsi="Courier New" w:cs="Courier New"/>
+          <w:sz w:val="20"/>
+          <w:szCs w:val="20"/>
         </w:rPr>
         <w:t xml:space="preserve">    124 | Ali       | Astin      | F</w:t>
       </w:r>
@@ -1218,11 +1526,15 @@
         <w:spacing w:after="0" w:line="240" w:lineRule="auto"/>
         <w:rPr>
           <w:rFonts w:ascii="Courier New" w:hAnsi="Courier New" w:cs="Courier New"/>
-        </w:rPr>
-      </w:pPr>
-      <w:r>
-        <w:rPr>
-          <w:rFonts w:ascii="Courier New" w:hAnsi="Courier New" w:cs="Courier New"/>
+          <w:sz w:val="20"/>
+          <w:szCs w:val="20"/>
+        </w:rPr>
+      </w:pPr>
+      <w:r>
+        <w:rPr>
+          <w:rFonts w:ascii="Courier New" w:hAnsi="Courier New" w:cs="Courier New"/>
+          <w:sz w:val="20"/>
+          <w:szCs w:val="20"/>
         </w:rPr>
         <w:t>(24 rows)</w:t>
       </w:r>
@@ -1256,11 +1568,15 @@
         <w:spacing w:after="0" w:line="240" w:lineRule="auto"/>
         <w:rPr>
           <w:rFonts w:ascii="Courier New" w:hAnsi="Courier New" w:cs="Courier New"/>
-        </w:rPr>
-      </w:pPr>
-      <w:r>
-        <w:rPr>
-          <w:rFonts w:ascii="Courier New" w:hAnsi="Courier New" w:cs="Courier New"/>
+          <w:sz w:val="20"/>
+          <w:szCs w:val="20"/>
+        </w:rPr>
+      </w:pPr>
+      <w:r>
+        <w:rPr>
+          <w:rFonts w:ascii="Courier New" w:hAnsi="Courier New" w:cs="Courier New"/>
+          <w:sz w:val="20"/>
+          <w:szCs w:val="20"/>
         </w:rPr>
         <w:t>movie=# select mov_lang, count(mov_id) from movie group by mov_lang;</w:t>
       </w:r>
@@ -1270,11 +1586,15 @@
         <w:spacing w:after="0" w:line="240" w:lineRule="auto"/>
         <w:rPr>
           <w:rFonts w:ascii="Courier New" w:hAnsi="Courier New" w:cs="Courier New"/>
-        </w:rPr>
-      </w:pPr>
-      <w:r>
-        <w:rPr>
-          <w:rFonts w:ascii="Courier New" w:hAnsi="Courier New" w:cs="Courier New"/>
+          <w:sz w:val="20"/>
+          <w:szCs w:val="20"/>
+        </w:rPr>
+      </w:pPr>
+      <w:r>
+        <w:rPr>
+          <w:rFonts w:ascii="Courier New" w:hAnsi="Courier New" w:cs="Courier New"/>
+          <w:sz w:val="20"/>
+          <w:szCs w:val="20"/>
         </w:rPr>
         <w:t xml:space="preserve"> mov_lang | count</w:t>
       </w:r>
@@ -1284,11 +1604,15 @@
         <w:spacing w:after="0" w:line="240" w:lineRule="auto"/>
         <w:rPr>
           <w:rFonts w:ascii="Courier New" w:hAnsi="Courier New" w:cs="Courier New"/>
-        </w:rPr>
-      </w:pPr>
-      <w:r>
-        <w:rPr>
-          <w:rFonts w:ascii="Courier New" w:hAnsi="Courier New" w:cs="Courier New"/>
+          <w:sz w:val="20"/>
+          <w:szCs w:val="20"/>
+        </w:rPr>
+      </w:pPr>
+      <w:r>
+        <w:rPr>
+          <w:rFonts w:ascii="Courier New" w:hAnsi="Courier New" w:cs="Courier New"/>
+          <w:sz w:val="20"/>
+          <w:szCs w:val="20"/>
         </w:rPr>
         <w:t>----------+-------</w:t>
       </w:r>
@@ -1298,11 +1622,15 @@
         <w:spacing w:after="0" w:line="240" w:lineRule="auto"/>
         <w:rPr>
           <w:rFonts w:ascii="Courier New" w:hAnsi="Courier New" w:cs="Courier New"/>
-        </w:rPr>
-      </w:pPr>
-      <w:r>
-        <w:rPr>
-          <w:rFonts w:ascii="Courier New" w:hAnsi="Courier New" w:cs="Courier New"/>
+          <w:sz w:val="20"/>
+          <w:szCs w:val="20"/>
+        </w:rPr>
+      </w:pPr>
+      <w:r>
+        <w:rPr>
+          <w:rFonts w:ascii="Courier New" w:hAnsi="Courier New" w:cs="Courier New"/>
+          <w:sz w:val="20"/>
+          <w:szCs w:val="20"/>
         </w:rPr>
         <w:t xml:space="preserve"> English  |    25</w:t>
       </w:r>
@@ -1312,11 +1640,15 @@
         <w:spacing w:after="0" w:line="240" w:lineRule="auto"/>
         <w:rPr>
           <w:rFonts w:ascii="Courier New" w:hAnsi="Courier New" w:cs="Courier New"/>
-        </w:rPr>
-      </w:pPr>
-      <w:r>
-        <w:rPr>
-          <w:rFonts w:ascii="Courier New" w:hAnsi="Courier New" w:cs="Courier New"/>
+          <w:sz w:val="20"/>
+          <w:szCs w:val="20"/>
+        </w:rPr>
+      </w:pPr>
+      <w:r>
+        <w:rPr>
+          <w:rFonts w:ascii="Courier New" w:hAnsi="Courier New" w:cs="Courier New"/>
+          <w:sz w:val="20"/>
+          <w:szCs w:val="20"/>
         </w:rPr>
         <w:t xml:space="preserve"> Japanese |     3</w:t>
       </w:r>
@@ -1326,19 +1658,25 @@
         <w:spacing w:after="0" w:line="240" w:lineRule="auto"/>
         <w:rPr>
           <w:rFonts w:ascii="Courier New" w:hAnsi="Courier New" w:cs="Courier New"/>
-        </w:rPr>
-      </w:pPr>
-    </w:p>
-    <w:p>
-      <w:pPr>
-        <w:spacing w:after="0" w:line="240" w:lineRule="auto"/>
-        <w:rPr>
-          <w:rFonts w:ascii="Courier New" w:hAnsi="Courier New" w:cs="Courier New"/>
-        </w:rPr>
-      </w:pPr>
-      <w:r>
-        <w:rPr>
-          <w:rFonts w:ascii="Courier New" w:hAnsi="Courier New" w:cs="Courier New"/>
+          <w:sz w:val="20"/>
+          <w:szCs w:val="20"/>
+        </w:rPr>
+      </w:pPr>
+    </w:p>
+    <w:p>
+      <w:pPr>
+        <w:spacing w:after="0" w:line="240" w:lineRule="auto"/>
+        <w:rPr>
+          <w:rFonts w:ascii="Courier New" w:hAnsi="Courier New" w:cs="Courier New"/>
+          <w:sz w:val="20"/>
+          <w:szCs w:val="20"/>
+        </w:rPr>
+      </w:pPr>
+      <w:r>
+        <w:rPr>
+          <w:rFonts w:ascii="Courier New" w:hAnsi="Courier New" w:cs="Courier New"/>
+          <w:sz w:val="20"/>
+          <w:szCs w:val="20"/>
         </w:rPr>
         <w:t>(2 rows)</w:t>
       </w:r>
@@ -1372,7 +1710,6 @@
           <w:b/>
           <w:bCs/>
         </w:rPr>
-        <w:lastRenderedPageBreak/>
         <w:t>Pemakaian statemen kondisi</w:t>
       </w:r>
     </w:p>
@@ -1405,11 +1742,15 @@
         <w:spacing w:after="0" w:line="240" w:lineRule="auto"/>
         <w:rPr>
           <w:rFonts w:ascii="Courier New" w:hAnsi="Courier New" w:cs="Courier New"/>
-        </w:rPr>
-      </w:pPr>
-      <w:r>
-        <w:rPr>
-          <w:rFonts w:ascii="Courier New" w:hAnsi="Courier New" w:cs="Courier New"/>
+          <w:sz w:val="20"/>
+          <w:szCs w:val="20"/>
+        </w:rPr>
+      </w:pPr>
+      <w:r>
+        <w:rPr>
+          <w:rFonts w:ascii="Courier New" w:hAnsi="Courier New" w:cs="Courier New"/>
+          <w:sz w:val="20"/>
+          <w:szCs w:val="20"/>
         </w:rPr>
         <w:t>movie=# select mov_id, rev_stars,</w:t>
       </w:r>
@@ -1419,11 +1760,15 @@
         <w:spacing w:after="0" w:line="240" w:lineRule="auto"/>
         <w:rPr>
           <w:rFonts w:ascii="Courier New" w:hAnsi="Courier New" w:cs="Courier New"/>
-        </w:rPr>
-      </w:pPr>
-      <w:r>
-        <w:rPr>
-          <w:rFonts w:ascii="Courier New" w:hAnsi="Courier New" w:cs="Courier New"/>
+          <w:sz w:val="20"/>
+          <w:szCs w:val="20"/>
+        </w:rPr>
+      </w:pPr>
+      <w:r>
+        <w:rPr>
+          <w:rFonts w:ascii="Courier New" w:hAnsi="Courier New" w:cs="Courier New"/>
+          <w:sz w:val="20"/>
+          <w:szCs w:val="20"/>
         </w:rPr>
         <w:t>movie-#     case</w:t>
       </w:r>
@@ -1433,11 +1778,15 @@
         <w:spacing w:after="0" w:line="240" w:lineRule="auto"/>
         <w:rPr>
           <w:rFonts w:ascii="Courier New" w:hAnsi="Courier New" w:cs="Courier New"/>
-        </w:rPr>
-      </w:pPr>
-      <w:r>
-        <w:rPr>
-          <w:rFonts w:ascii="Courier New" w:hAnsi="Courier New" w:cs="Courier New"/>
+          <w:sz w:val="20"/>
+          <w:szCs w:val="20"/>
+        </w:rPr>
+      </w:pPr>
+      <w:r>
+        <w:rPr>
+          <w:rFonts w:ascii="Courier New" w:hAnsi="Courier New" w:cs="Courier New"/>
+          <w:sz w:val="20"/>
+          <w:szCs w:val="20"/>
         </w:rPr>
         <w:t>movie-#         when rev_stars between 0 and 5 then 'film jelek'</w:t>
       </w:r>
@@ -1447,11 +1796,15 @@
         <w:spacing w:after="0" w:line="240" w:lineRule="auto"/>
         <w:rPr>
           <w:rFonts w:ascii="Courier New" w:hAnsi="Courier New" w:cs="Courier New"/>
-        </w:rPr>
-      </w:pPr>
-      <w:r>
-        <w:rPr>
-          <w:rFonts w:ascii="Courier New" w:hAnsi="Courier New" w:cs="Courier New"/>
+          <w:sz w:val="20"/>
+          <w:szCs w:val="20"/>
+        </w:rPr>
+      </w:pPr>
+      <w:r>
+        <w:rPr>
+          <w:rFonts w:ascii="Courier New" w:hAnsi="Courier New" w:cs="Courier New"/>
+          <w:sz w:val="20"/>
+          <w:szCs w:val="20"/>
         </w:rPr>
         <w:t>movie-#         when rev_stars between 5 and 7 then 'film lumayan'</w:t>
       </w:r>
@@ -1461,11 +1814,15 @@
         <w:spacing w:after="0" w:line="240" w:lineRule="auto"/>
         <w:rPr>
           <w:rFonts w:ascii="Courier New" w:hAnsi="Courier New" w:cs="Courier New"/>
-        </w:rPr>
-      </w:pPr>
-      <w:r>
-        <w:rPr>
-          <w:rFonts w:ascii="Courier New" w:hAnsi="Courier New" w:cs="Courier New"/>
+          <w:sz w:val="20"/>
+          <w:szCs w:val="20"/>
+        </w:rPr>
+      </w:pPr>
+      <w:r>
+        <w:rPr>
+          <w:rFonts w:ascii="Courier New" w:hAnsi="Courier New" w:cs="Courier New"/>
+          <w:sz w:val="20"/>
+          <w:szCs w:val="20"/>
         </w:rPr>
         <w:t>movie-#         when rev_stars between 7 and 10 then 'film bagus'</w:t>
       </w:r>
@@ -1475,11 +1832,15 @@
         <w:spacing w:after="0" w:line="240" w:lineRule="auto"/>
         <w:rPr>
           <w:rFonts w:ascii="Courier New" w:hAnsi="Courier New" w:cs="Courier New"/>
-        </w:rPr>
-      </w:pPr>
-      <w:r>
-        <w:rPr>
-          <w:rFonts w:ascii="Courier New" w:hAnsi="Courier New" w:cs="Courier New"/>
+          <w:sz w:val="20"/>
+          <w:szCs w:val="20"/>
+        </w:rPr>
+      </w:pPr>
+      <w:r>
+        <w:rPr>
+          <w:rFonts w:ascii="Courier New" w:hAnsi="Courier New" w:cs="Courier New"/>
+          <w:sz w:val="20"/>
+          <w:szCs w:val="20"/>
         </w:rPr>
         <w:t>movie-#      else 'belum ada rating'</w:t>
       </w:r>
@@ -1489,12 +1850,17 @@
         <w:spacing w:after="0" w:line="240" w:lineRule="auto"/>
         <w:rPr>
           <w:rFonts w:ascii="Courier New" w:hAnsi="Courier New" w:cs="Courier New"/>
-        </w:rPr>
-      </w:pPr>
-      <w:r>
-        <w:rPr>
-          <w:rFonts w:ascii="Courier New" w:hAnsi="Courier New" w:cs="Courier New"/>
-        </w:rPr>
+          <w:sz w:val="20"/>
+          <w:szCs w:val="20"/>
+        </w:rPr>
+      </w:pPr>
+      <w:r>
+        <w:rPr>
+          <w:rFonts w:ascii="Courier New" w:hAnsi="Courier New" w:cs="Courier New"/>
+          <w:sz w:val="20"/>
+          <w:szCs w:val="20"/>
+        </w:rPr>
+        <w:lastRenderedPageBreak/>
         <w:t>movie-#      end as status_rating</w:t>
       </w:r>
     </w:p>
@@ -1503,11 +1869,15 @@
         <w:spacing w:after="0" w:line="240" w:lineRule="auto"/>
         <w:rPr>
           <w:rFonts w:ascii="Courier New" w:hAnsi="Courier New" w:cs="Courier New"/>
-        </w:rPr>
-      </w:pPr>
-      <w:r>
-        <w:rPr>
-          <w:rFonts w:ascii="Courier New" w:hAnsi="Courier New" w:cs="Courier New"/>
+          <w:sz w:val="20"/>
+          <w:szCs w:val="20"/>
+        </w:rPr>
+      </w:pPr>
+      <w:r>
+        <w:rPr>
+          <w:rFonts w:ascii="Courier New" w:hAnsi="Courier New" w:cs="Courier New"/>
+          <w:sz w:val="20"/>
+          <w:szCs w:val="20"/>
         </w:rPr>
         <w:t>movie-# from rating;</w:t>
       </w:r>
@@ -1517,11 +1887,15 @@
         <w:spacing w:after="0" w:line="240" w:lineRule="auto"/>
         <w:rPr>
           <w:rFonts w:ascii="Courier New" w:hAnsi="Courier New" w:cs="Courier New"/>
-        </w:rPr>
-      </w:pPr>
-      <w:r>
-        <w:rPr>
-          <w:rFonts w:ascii="Courier New" w:hAnsi="Courier New" w:cs="Courier New"/>
+          <w:sz w:val="20"/>
+          <w:szCs w:val="20"/>
+        </w:rPr>
+      </w:pPr>
+      <w:r>
+        <w:rPr>
+          <w:rFonts w:ascii="Courier New" w:hAnsi="Courier New" w:cs="Courier New"/>
+          <w:sz w:val="20"/>
+          <w:szCs w:val="20"/>
         </w:rPr>
         <w:t xml:space="preserve"> mov_id | rev_stars |  status_rating</w:t>
       </w:r>
@@ -1531,11 +1905,15 @@
         <w:spacing w:after="0" w:line="240" w:lineRule="auto"/>
         <w:rPr>
           <w:rFonts w:ascii="Courier New" w:hAnsi="Courier New" w:cs="Courier New"/>
-        </w:rPr>
-      </w:pPr>
-      <w:r>
-        <w:rPr>
-          <w:rFonts w:ascii="Courier New" w:hAnsi="Courier New" w:cs="Courier New"/>
+          <w:sz w:val="20"/>
+          <w:szCs w:val="20"/>
+        </w:rPr>
+      </w:pPr>
+      <w:r>
+        <w:rPr>
+          <w:rFonts w:ascii="Courier New" w:hAnsi="Courier New" w:cs="Courier New"/>
+          <w:sz w:val="20"/>
+          <w:szCs w:val="20"/>
         </w:rPr>
         <w:t>--------+-----------+------------------</w:t>
       </w:r>
@@ -1545,11 +1923,15 @@
         <w:spacing w:after="0" w:line="240" w:lineRule="auto"/>
         <w:rPr>
           <w:rFonts w:ascii="Courier New" w:hAnsi="Courier New" w:cs="Courier New"/>
-        </w:rPr>
-      </w:pPr>
-      <w:r>
-        <w:rPr>
-          <w:rFonts w:ascii="Courier New" w:hAnsi="Courier New" w:cs="Courier New"/>
+          <w:sz w:val="20"/>
+          <w:szCs w:val="20"/>
+        </w:rPr>
+      </w:pPr>
+      <w:r>
+        <w:rPr>
+          <w:rFonts w:ascii="Courier New" w:hAnsi="Courier New" w:cs="Courier New"/>
+          <w:sz w:val="20"/>
+          <w:szCs w:val="20"/>
         </w:rPr>
         <w:t xml:space="preserve">    901 |      8.40 | film bagus</w:t>
       </w:r>
@@ -1559,11 +1941,15 @@
         <w:spacing w:after="0" w:line="240" w:lineRule="auto"/>
         <w:rPr>
           <w:rFonts w:ascii="Courier New" w:hAnsi="Courier New" w:cs="Courier New"/>
-        </w:rPr>
-      </w:pPr>
-      <w:r>
-        <w:rPr>
-          <w:rFonts w:ascii="Courier New" w:hAnsi="Courier New" w:cs="Courier New"/>
+          <w:sz w:val="20"/>
+          <w:szCs w:val="20"/>
+        </w:rPr>
+      </w:pPr>
+      <w:r>
+        <w:rPr>
+          <w:rFonts w:ascii="Courier New" w:hAnsi="Courier New" w:cs="Courier New"/>
+          <w:sz w:val="20"/>
+          <w:szCs w:val="20"/>
         </w:rPr>
         <w:t xml:space="preserve">    902 |      7.90 | film bagus</w:t>
       </w:r>
@@ -1573,11 +1959,15 @@
         <w:spacing w:after="0" w:line="240" w:lineRule="auto"/>
         <w:rPr>
           <w:rFonts w:ascii="Courier New" w:hAnsi="Courier New" w:cs="Courier New"/>
-        </w:rPr>
-      </w:pPr>
-      <w:r>
-        <w:rPr>
-          <w:rFonts w:ascii="Courier New" w:hAnsi="Courier New" w:cs="Courier New"/>
+          <w:sz w:val="20"/>
+          <w:szCs w:val="20"/>
+        </w:rPr>
+      </w:pPr>
+      <w:r>
+        <w:rPr>
+          <w:rFonts w:ascii="Courier New" w:hAnsi="Courier New" w:cs="Courier New"/>
+          <w:sz w:val="20"/>
+          <w:szCs w:val="20"/>
         </w:rPr>
         <w:t xml:space="preserve">    903 |      8.30 | film bagus</w:t>
       </w:r>
@@ -1587,11 +1977,15 @@
         <w:spacing w:after="0" w:line="240" w:lineRule="auto"/>
         <w:rPr>
           <w:rFonts w:ascii="Courier New" w:hAnsi="Courier New" w:cs="Courier New"/>
-        </w:rPr>
-      </w:pPr>
-      <w:r>
-        <w:rPr>
-          <w:rFonts w:ascii="Courier New" w:hAnsi="Courier New" w:cs="Courier New"/>
+          <w:sz w:val="20"/>
+          <w:szCs w:val="20"/>
+        </w:rPr>
+      </w:pPr>
+      <w:r>
+        <w:rPr>
+          <w:rFonts w:ascii="Courier New" w:hAnsi="Courier New" w:cs="Courier New"/>
+          <w:sz w:val="20"/>
+          <w:szCs w:val="20"/>
         </w:rPr>
         <w:t xml:space="preserve">    906 |      8.20 | film bagus</w:t>
       </w:r>
@@ -1601,11 +1995,15 @@
         <w:spacing w:after="0" w:line="240" w:lineRule="auto"/>
         <w:rPr>
           <w:rFonts w:ascii="Courier New" w:hAnsi="Courier New" w:cs="Courier New"/>
-        </w:rPr>
-      </w:pPr>
-      <w:r>
-        <w:rPr>
-          <w:rFonts w:ascii="Courier New" w:hAnsi="Courier New" w:cs="Courier New"/>
+          <w:sz w:val="20"/>
+          <w:szCs w:val="20"/>
+        </w:rPr>
+      </w:pPr>
+      <w:r>
+        <w:rPr>
+          <w:rFonts w:ascii="Courier New" w:hAnsi="Courier New" w:cs="Courier New"/>
+          <w:sz w:val="20"/>
+          <w:szCs w:val="20"/>
         </w:rPr>
         <w:t xml:space="preserve">    924 |      7.30 | film bagus</w:t>
       </w:r>
@@ -1615,11 +2013,15 @@
         <w:spacing w:after="0" w:line="240" w:lineRule="auto"/>
         <w:rPr>
           <w:rFonts w:ascii="Courier New" w:hAnsi="Courier New" w:cs="Courier New"/>
-        </w:rPr>
-      </w:pPr>
-      <w:r>
-        <w:rPr>
-          <w:rFonts w:ascii="Courier New" w:hAnsi="Courier New" w:cs="Courier New"/>
+          <w:sz w:val="20"/>
+          <w:szCs w:val="20"/>
+        </w:rPr>
+      </w:pPr>
+      <w:r>
+        <w:rPr>
+          <w:rFonts w:ascii="Courier New" w:hAnsi="Courier New" w:cs="Courier New"/>
+          <w:sz w:val="20"/>
+          <w:szCs w:val="20"/>
         </w:rPr>
         <w:t xml:space="preserve">    908 |      8.60 | film bagus</w:t>
       </w:r>
@@ -1629,11 +2031,15 @@
         <w:spacing w:after="0" w:line="240" w:lineRule="auto"/>
         <w:rPr>
           <w:rFonts w:ascii="Courier New" w:hAnsi="Courier New" w:cs="Courier New"/>
-        </w:rPr>
-      </w:pPr>
-      <w:r>
-        <w:rPr>
-          <w:rFonts w:ascii="Courier New" w:hAnsi="Courier New" w:cs="Courier New"/>
+          <w:sz w:val="20"/>
+          <w:szCs w:val="20"/>
+        </w:rPr>
+      </w:pPr>
+      <w:r>
+        <w:rPr>
+          <w:rFonts w:ascii="Courier New" w:hAnsi="Courier New" w:cs="Courier New"/>
+          <w:sz w:val="20"/>
+          <w:szCs w:val="20"/>
         </w:rPr>
         <w:t xml:space="preserve">    909 |           | belum ada rating</w:t>
       </w:r>
@@ -1643,11 +2049,15 @@
         <w:spacing w:after="0" w:line="240" w:lineRule="auto"/>
         <w:rPr>
           <w:rFonts w:ascii="Courier New" w:hAnsi="Courier New" w:cs="Courier New"/>
-        </w:rPr>
-      </w:pPr>
-      <w:r>
-        <w:rPr>
-          <w:rFonts w:ascii="Courier New" w:hAnsi="Courier New" w:cs="Courier New"/>
+          <w:sz w:val="20"/>
+          <w:szCs w:val="20"/>
+        </w:rPr>
+      </w:pPr>
+      <w:r>
+        <w:rPr>
+          <w:rFonts w:ascii="Courier New" w:hAnsi="Courier New" w:cs="Courier New"/>
+          <w:sz w:val="20"/>
+          <w:szCs w:val="20"/>
         </w:rPr>
         <w:t xml:space="preserve">    910 |      3.00 | film jelek</w:t>
       </w:r>
@@ -1657,11 +2067,15 @@
         <w:spacing w:after="0" w:line="240" w:lineRule="auto"/>
         <w:rPr>
           <w:rFonts w:ascii="Courier New" w:hAnsi="Courier New" w:cs="Courier New"/>
-        </w:rPr>
-      </w:pPr>
-      <w:r>
-        <w:rPr>
-          <w:rFonts w:ascii="Courier New" w:hAnsi="Courier New" w:cs="Courier New"/>
+          <w:sz w:val="20"/>
+          <w:szCs w:val="20"/>
+        </w:rPr>
+      </w:pPr>
+      <w:r>
+        <w:rPr>
+          <w:rFonts w:ascii="Courier New" w:hAnsi="Courier New" w:cs="Courier New"/>
+          <w:sz w:val="20"/>
+          <w:szCs w:val="20"/>
         </w:rPr>
         <w:t xml:space="preserve">    911 |      8.10 | film bagus</w:t>
       </w:r>
@@ -1671,11 +2085,15 @@
         <w:spacing w:after="0" w:line="240" w:lineRule="auto"/>
         <w:rPr>
           <w:rFonts w:ascii="Courier New" w:hAnsi="Courier New" w:cs="Courier New"/>
-        </w:rPr>
-      </w:pPr>
-      <w:r>
-        <w:rPr>
-          <w:rFonts w:ascii="Courier New" w:hAnsi="Courier New" w:cs="Courier New"/>
+          <w:sz w:val="20"/>
+          <w:szCs w:val="20"/>
+        </w:rPr>
+      </w:pPr>
+      <w:r>
+        <w:rPr>
+          <w:rFonts w:ascii="Courier New" w:hAnsi="Courier New" w:cs="Courier New"/>
+          <w:sz w:val="20"/>
+          <w:szCs w:val="20"/>
         </w:rPr>
         <w:t xml:space="preserve">    912 |      8.40 | film bagus</w:t>
       </w:r>
@@ -1685,11 +2103,15 @@
         <w:spacing w:after="0" w:line="240" w:lineRule="auto"/>
         <w:rPr>
           <w:rFonts w:ascii="Courier New" w:hAnsi="Courier New" w:cs="Courier New"/>
-        </w:rPr>
-      </w:pPr>
-      <w:r>
-        <w:rPr>
-          <w:rFonts w:ascii="Courier New" w:hAnsi="Courier New" w:cs="Courier New"/>
+          <w:sz w:val="20"/>
+          <w:szCs w:val="20"/>
+        </w:rPr>
+      </w:pPr>
+      <w:r>
+        <w:rPr>
+          <w:rFonts w:ascii="Courier New" w:hAnsi="Courier New" w:cs="Courier New"/>
+          <w:sz w:val="20"/>
+          <w:szCs w:val="20"/>
         </w:rPr>
         <w:t xml:space="preserve">    914 |      7.00 | film lumayan</w:t>
       </w:r>
@@ -1699,11 +2121,15 @@
         <w:spacing w:after="0" w:line="240" w:lineRule="auto"/>
         <w:rPr>
           <w:rFonts w:ascii="Courier New" w:hAnsi="Courier New" w:cs="Courier New"/>
-        </w:rPr>
-      </w:pPr>
-      <w:r>
-        <w:rPr>
-          <w:rFonts w:ascii="Courier New" w:hAnsi="Courier New" w:cs="Courier New"/>
+          <w:sz w:val="20"/>
+          <w:szCs w:val="20"/>
+        </w:rPr>
+      </w:pPr>
+      <w:r>
+        <w:rPr>
+          <w:rFonts w:ascii="Courier New" w:hAnsi="Courier New" w:cs="Courier New"/>
+          <w:sz w:val="20"/>
+          <w:szCs w:val="20"/>
         </w:rPr>
         <w:t xml:space="preserve">    915 |      7.70 | film bagus</w:t>
       </w:r>
@@ -1713,11 +2139,15 @@
         <w:spacing w:after="0" w:line="240" w:lineRule="auto"/>
         <w:rPr>
           <w:rFonts w:ascii="Courier New" w:hAnsi="Courier New" w:cs="Courier New"/>
-        </w:rPr>
-      </w:pPr>
-      <w:r>
-        <w:rPr>
-          <w:rFonts w:ascii="Courier New" w:hAnsi="Courier New" w:cs="Courier New"/>
+          <w:sz w:val="20"/>
+          <w:szCs w:val="20"/>
+        </w:rPr>
+      </w:pPr>
+      <w:r>
+        <w:rPr>
+          <w:rFonts w:ascii="Courier New" w:hAnsi="Courier New" w:cs="Courier New"/>
+          <w:sz w:val="20"/>
+          <w:szCs w:val="20"/>
         </w:rPr>
         <w:t xml:space="preserve">    916 |      4.00 | film jelek</w:t>
       </w:r>
@@ -1727,11 +2157,15 @@
         <w:spacing w:after="0" w:line="240" w:lineRule="auto"/>
         <w:rPr>
           <w:rFonts w:ascii="Courier New" w:hAnsi="Courier New" w:cs="Courier New"/>
-        </w:rPr>
-      </w:pPr>
-      <w:r>
-        <w:rPr>
-          <w:rFonts w:ascii="Courier New" w:hAnsi="Courier New" w:cs="Courier New"/>
+          <w:sz w:val="20"/>
+          <w:szCs w:val="20"/>
+        </w:rPr>
+      </w:pPr>
+      <w:r>
+        <w:rPr>
+          <w:rFonts w:ascii="Courier New" w:hAnsi="Courier New" w:cs="Courier New"/>
+          <w:sz w:val="20"/>
+          <w:szCs w:val="20"/>
         </w:rPr>
         <w:t xml:space="preserve">    925 |      7.70 | film bagus</w:t>
       </w:r>
@@ -1741,11 +2175,15 @@
         <w:spacing w:after="0" w:line="240" w:lineRule="auto"/>
         <w:rPr>
           <w:rFonts w:ascii="Courier New" w:hAnsi="Courier New" w:cs="Courier New"/>
-        </w:rPr>
-      </w:pPr>
-      <w:r>
-        <w:rPr>
-          <w:rFonts w:ascii="Courier New" w:hAnsi="Courier New" w:cs="Courier New"/>
+          <w:sz w:val="20"/>
+          <w:szCs w:val="20"/>
+        </w:rPr>
+      </w:pPr>
+      <w:r>
+        <w:rPr>
+          <w:rFonts w:ascii="Courier New" w:hAnsi="Courier New" w:cs="Courier New"/>
+          <w:sz w:val="20"/>
+          <w:szCs w:val="20"/>
         </w:rPr>
         <w:t xml:space="preserve">    918 |           | belum ada rating</w:t>
       </w:r>
@@ -1755,11 +2193,15 @@
         <w:spacing w:after="0" w:line="240" w:lineRule="auto"/>
         <w:rPr>
           <w:rFonts w:ascii="Courier New" w:hAnsi="Courier New" w:cs="Courier New"/>
-        </w:rPr>
-      </w:pPr>
-      <w:r>
-        <w:rPr>
-          <w:rFonts w:ascii="Courier New" w:hAnsi="Courier New" w:cs="Courier New"/>
+          <w:sz w:val="20"/>
+          <w:szCs w:val="20"/>
+        </w:rPr>
+      </w:pPr>
+      <w:r>
+        <w:rPr>
+          <w:rFonts w:ascii="Courier New" w:hAnsi="Courier New" w:cs="Courier New"/>
+          <w:sz w:val="20"/>
+          <w:szCs w:val="20"/>
         </w:rPr>
         <w:t xml:space="preserve">    920 |      8.10 | film bagus</w:t>
       </w:r>
@@ -1769,11 +2211,15 @@
         <w:spacing w:after="0" w:line="240" w:lineRule="auto"/>
         <w:rPr>
           <w:rFonts w:ascii="Courier New" w:hAnsi="Courier New" w:cs="Courier New"/>
-        </w:rPr>
-      </w:pPr>
-      <w:r>
-        <w:rPr>
-          <w:rFonts w:ascii="Courier New" w:hAnsi="Courier New" w:cs="Courier New"/>
+          <w:sz w:val="20"/>
+          <w:szCs w:val="20"/>
+        </w:rPr>
+      </w:pPr>
+      <w:r>
+        <w:rPr>
+          <w:rFonts w:ascii="Courier New" w:hAnsi="Courier New" w:cs="Courier New"/>
+          <w:sz w:val="20"/>
+          <w:szCs w:val="20"/>
         </w:rPr>
         <w:t xml:space="preserve">    921 |      8.00 | film bagus</w:t>
       </w:r>
@@ -1783,11 +2229,15 @@
         <w:spacing w:after="0" w:line="240" w:lineRule="auto"/>
         <w:rPr>
           <w:rFonts w:ascii="Courier New" w:hAnsi="Courier New" w:cs="Courier New"/>
-        </w:rPr>
-      </w:pPr>
-      <w:r>
-        <w:rPr>
-          <w:rFonts w:ascii="Courier New" w:hAnsi="Courier New" w:cs="Courier New"/>
+          <w:sz w:val="20"/>
+          <w:szCs w:val="20"/>
+        </w:rPr>
+      </w:pPr>
+      <w:r>
+        <w:rPr>
+          <w:rFonts w:ascii="Courier New" w:hAnsi="Courier New" w:cs="Courier New"/>
+          <w:sz w:val="20"/>
+          <w:szCs w:val="20"/>
         </w:rPr>
         <w:t xml:space="preserve">    922 |      8.40 | film bagus</w:t>
       </w:r>
@@ -1797,11 +2247,15 @@
         <w:spacing w:after="0" w:line="240" w:lineRule="auto"/>
         <w:rPr>
           <w:rFonts w:ascii="Courier New" w:hAnsi="Courier New" w:cs="Courier New"/>
-        </w:rPr>
-      </w:pPr>
-      <w:r>
-        <w:rPr>
-          <w:rFonts w:ascii="Courier New" w:hAnsi="Courier New" w:cs="Courier New"/>
+          <w:sz w:val="20"/>
+          <w:szCs w:val="20"/>
+        </w:rPr>
+      </w:pPr>
+      <w:r>
+        <w:rPr>
+          <w:rFonts w:ascii="Courier New" w:hAnsi="Courier New" w:cs="Courier New"/>
+          <w:sz w:val="20"/>
+          <w:szCs w:val="20"/>
         </w:rPr>
         <w:t xml:space="preserve">    923 |      6.70 | film lumayan</w:t>
       </w:r>
@@ -1811,11 +2265,15 @@
         <w:spacing w:after="0" w:line="240" w:lineRule="auto"/>
         <w:rPr>
           <w:rFonts w:ascii="Courier New" w:hAnsi="Courier New" w:cs="Courier New"/>
-        </w:rPr>
-      </w:pPr>
-      <w:r>
-        <w:rPr>
-          <w:rFonts w:ascii="Courier New" w:hAnsi="Courier New" w:cs="Courier New"/>
+          <w:sz w:val="20"/>
+          <w:szCs w:val="20"/>
+        </w:rPr>
+      </w:pPr>
+      <w:r>
+        <w:rPr>
+          <w:rFonts w:ascii="Courier New" w:hAnsi="Courier New" w:cs="Courier New"/>
+          <w:sz w:val="20"/>
+          <w:szCs w:val="20"/>
         </w:rPr>
         <w:t>(19 rows)</w:t>
       </w:r>
@@ -1855,11 +2313,15 @@
         <w:ind w:left="426"/>
         <w:rPr>
           <w:rFonts w:cs="Courier New"/>
+          <w:b/>
+          <w:bCs/>
         </w:rPr>
       </w:pPr>
       <w:r>
         <w:rPr>
           <w:rFonts w:cs="Courier New"/>
+          <w:b/>
+          <w:bCs/>
         </w:rPr>
         <w:t>Find a movie title that has a character named Alice Harford</w:t>
       </w:r>
@@ -1871,11 +2333,15 @@
         <w:ind w:left="426"/>
         <w:rPr>
           <w:rFonts w:ascii="Courier New" w:hAnsi="Courier New" w:cs="Courier New"/>
-        </w:rPr>
-      </w:pPr>
-      <w:r>
-        <w:rPr>
-          <w:rFonts w:ascii="Courier New" w:hAnsi="Courier New" w:cs="Courier New"/>
+          <w:sz w:val="20"/>
+          <w:szCs w:val="20"/>
+        </w:rPr>
+      </w:pPr>
+      <w:r>
+        <w:rPr>
+          <w:rFonts w:ascii="Courier New" w:hAnsi="Courier New" w:cs="Courier New"/>
+          <w:sz w:val="20"/>
+          <w:szCs w:val="20"/>
         </w:rPr>
         <w:t>movie=# select m.mov_id, m.mov_title, mc.role</w:t>
       </w:r>
@@ -1887,11 +2353,15 @@
         <w:ind w:left="426"/>
         <w:rPr>
           <w:rFonts w:ascii="Courier New" w:hAnsi="Courier New" w:cs="Courier New"/>
-        </w:rPr>
-      </w:pPr>
-      <w:r>
-        <w:rPr>
-          <w:rFonts w:ascii="Courier New" w:hAnsi="Courier New" w:cs="Courier New"/>
+          <w:sz w:val="20"/>
+          <w:szCs w:val="20"/>
+        </w:rPr>
+      </w:pPr>
+      <w:r>
+        <w:rPr>
+          <w:rFonts w:ascii="Courier New" w:hAnsi="Courier New" w:cs="Courier New"/>
+          <w:sz w:val="20"/>
+          <w:szCs w:val="20"/>
         </w:rPr>
         <w:t>movie-# from movie m</w:t>
       </w:r>
@@ -1903,11 +2373,15 @@
         <w:ind w:left="426"/>
         <w:rPr>
           <w:rFonts w:ascii="Courier New" w:hAnsi="Courier New" w:cs="Courier New"/>
-        </w:rPr>
-      </w:pPr>
-      <w:r>
-        <w:rPr>
-          <w:rFonts w:ascii="Courier New" w:hAnsi="Courier New" w:cs="Courier New"/>
+          <w:sz w:val="20"/>
+          <w:szCs w:val="20"/>
+        </w:rPr>
+      </w:pPr>
+      <w:r>
+        <w:rPr>
+          <w:rFonts w:ascii="Courier New" w:hAnsi="Courier New" w:cs="Courier New"/>
+          <w:sz w:val="20"/>
+          <w:szCs w:val="20"/>
         </w:rPr>
         <w:t>movie-# inner join movie_cast mc on m.mov_id = mc.mov_id</w:t>
       </w:r>
@@ -1919,11 +2393,15 @@
         <w:ind w:left="426"/>
         <w:rPr>
           <w:rFonts w:ascii="Courier New" w:hAnsi="Courier New" w:cs="Courier New"/>
-        </w:rPr>
-      </w:pPr>
-      <w:r>
-        <w:rPr>
-          <w:rFonts w:ascii="Courier New" w:hAnsi="Courier New" w:cs="Courier New"/>
+          <w:sz w:val="20"/>
+          <w:szCs w:val="20"/>
+        </w:rPr>
+      </w:pPr>
+      <w:r>
+        <w:rPr>
+          <w:rFonts w:ascii="Courier New" w:hAnsi="Courier New" w:cs="Courier New"/>
+          <w:sz w:val="20"/>
+          <w:szCs w:val="20"/>
         </w:rPr>
         <w:t>movie-# where mc.role = 'Alice Harford';</w:t>
       </w:r>
@@ -1935,11 +2413,27 @@
         <w:ind w:left="426"/>
         <w:rPr>
           <w:rFonts w:ascii="Courier New" w:hAnsi="Courier New" w:cs="Courier New"/>
-        </w:rPr>
-      </w:pPr>
-      <w:r>
-        <w:rPr>
-          <w:rFonts w:ascii="Courier New" w:hAnsi="Courier New" w:cs="Courier New"/>
+          <w:sz w:val="20"/>
+          <w:szCs w:val="20"/>
+        </w:rPr>
+      </w:pPr>
+    </w:p>
+    <w:p>
+      <w:pPr>
+        <w:pStyle w:val="ListParagraph"/>
+        <w:spacing w:after="0" w:line="240" w:lineRule="auto"/>
+        <w:ind w:left="426"/>
+        <w:rPr>
+          <w:rFonts w:ascii="Courier New" w:hAnsi="Courier New" w:cs="Courier New"/>
+          <w:sz w:val="20"/>
+          <w:szCs w:val="20"/>
+        </w:rPr>
+      </w:pPr>
+      <w:r>
+        <w:rPr>
+          <w:rFonts w:ascii="Courier New" w:hAnsi="Courier New" w:cs="Courier New"/>
+          <w:sz w:val="20"/>
+          <w:szCs w:val="20"/>
         </w:rPr>
         <w:t xml:space="preserve"> mov_id |   mov_title    |     role</w:t>
       </w:r>
@@ -1951,11 +2445,15 @@
         <w:ind w:left="426"/>
         <w:rPr>
           <w:rFonts w:ascii="Courier New" w:hAnsi="Courier New" w:cs="Courier New"/>
-        </w:rPr>
-      </w:pPr>
-      <w:r>
-        <w:rPr>
-          <w:rFonts w:ascii="Courier New" w:hAnsi="Courier New" w:cs="Courier New"/>
+          <w:sz w:val="20"/>
+          <w:szCs w:val="20"/>
+        </w:rPr>
+      </w:pPr>
+      <w:r>
+        <w:rPr>
+          <w:rFonts w:ascii="Courier New" w:hAnsi="Courier New" w:cs="Courier New"/>
+          <w:sz w:val="20"/>
+          <w:szCs w:val="20"/>
         </w:rPr>
         <w:t>--------+----------------+---------------</w:t>
       </w:r>
@@ -1967,11 +2465,15 @@
         <w:ind w:left="426"/>
         <w:rPr>
           <w:rFonts w:ascii="Courier New" w:hAnsi="Courier New" w:cs="Courier New"/>
-        </w:rPr>
-      </w:pPr>
-      <w:r>
-        <w:rPr>
-          <w:rFonts w:ascii="Courier New" w:hAnsi="Courier New" w:cs="Courier New"/>
+          <w:sz w:val="20"/>
+          <w:szCs w:val="20"/>
+        </w:rPr>
+      </w:pPr>
+      <w:r>
+        <w:rPr>
+          <w:rFonts w:ascii="Courier New" w:hAnsi="Courier New" w:cs="Courier New"/>
+          <w:sz w:val="20"/>
+          <w:szCs w:val="20"/>
         </w:rPr>
         <w:t xml:space="preserve">    907 | Eyes Wide Shut | Alice Harford</w:t>
       </w:r>
@@ -1983,14 +2485,28 @@
         <w:ind w:left="426"/>
         <w:rPr>
           <w:rFonts w:ascii="Courier New" w:hAnsi="Courier New" w:cs="Courier New"/>
-        </w:rPr>
-      </w:pPr>
-      <w:r>
-        <w:rPr>
-          <w:rFonts w:ascii="Courier New" w:hAnsi="Courier New" w:cs="Courier New"/>
+          <w:sz w:val="20"/>
+          <w:szCs w:val="20"/>
+        </w:rPr>
+      </w:pPr>
+      <w:r>
+        <w:rPr>
+          <w:rFonts w:ascii="Courier New" w:hAnsi="Courier New" w:cs="Courier New"/>
+          <w:sz w:val="20"/>
+          <w:szCs w:val="20"/>
         </w:rPr>
         <w:t>(1 row)</w:t>
       </w:r>
+    </w:p>
+    <w:p>
+      <w:pPr>
+        <w:pStyle w:val="ListParagraph"/>
+        <w:spacing w:after="0" w:line="240" w:lineRule="auto"/>
+        <w:ind w:left="426"/>
+        <w:rPr>
+          <w:rFonts w:ascii="Courier New" w:hAnsi="Courier New" w:cs="Courier New"/>
+        </w:rPr>
+      </w:pPr>
     </w:p>
     <w:p>
       <w:pPr>
@@ -2003,11 +2519,15 @@
         <w:ind w:left="426"/>
         <w:rPr>
           <w:rFonts w:cs="Courier New"/>
+          <w:b/>
+          <w:bCs/>
         </w:rPr>
       </w:pPr>
       <w:r>
         <w:rPr>
           <w:rFonts w:cs="Courier New"/>
+          <w:b/>
+          <w:bCs/>
         </w:rPr>
         <w:t>Find each genre of each movies</w:t>
       </w:r>
@@ -2018,11 +2538,15 @@
         <w:ind w:left="426"/>
         <w:rPr>
           <w:rFonts w:ascii="Courier New" w:hAnsi="Courier New" w:cs="Courier New"/>
-        </w:rPr>
-      </w:pPr>
-      <w:r>
-        <w:rPr>
-          <w:rFonts w:ascii="Courier New" w:hAnsi="Courier New" w:cs="Courier New"/>
+          <w:sz w:val="20"/>
+          <w:szCs w:val="20"/>
+        </w:rPr>
+      </w:pPr>
+      <w:r>
+        <w:rPr>
+          <w:rFonts w:ascii="Courier New" w:hAnsi="Courier New" w:cs="Courier New"/>
+          <w:sz w:val="20"/>
+          <w:szCs w:val="20"/>
         </w:rPr>
         <w:t>movie=# select m.mov_id, m.mov_title, mgenres.gent</w:t>
       </w:r>
@@ -2033,11 +2557,15 @@
         <w:ind w:left="426"/>
         <w:rPr>
           <w:rFonts w:ascii="Courier New" w:hAnsi="Courier New" w:cs="Courier New"/>
-        </w:rPr>
-      </w:pPr>
-      <w:r>
-        <w:rPr>
-          <w:rFonts w:ascii="Courier New" w:hAnsi="Courier New" w:cs="Courier New"/>
+          <w:sz w:val="20"/>
+          <w:szCs w:val="20"/>
+        </w:rPr>
+      </w:pPr>
+      <w:r>
+        <w:rPr>
+          <w:rFonts w:ascii="Courier New" w:hAnsi="Courier New" w:cs="Courier New"/>
+          <w:sz w:val="20"/>
+          <w:szCs w:val="20"/>
         </w:rPr>
         <w:t>movie-# from movie m</w:t>
       </w:r>
@@ -2048,11 +2576,15 @@
         <w:ind w:left="426"/>
         <w:rPr>
           <w:rFonts w:ascii="Courier New" w:hAnsi="Courier New" w:cs="Courier New"/>
-        </w:rPr>
-      </w:pPr>
-      <w:r>
-        <w:rPr>
-          <w:rFonts w:ascii="Courier New" w:hAnsi="Courier New" w:cs="Courier New"/>
+          <w:sz w:val="20"/>
+          <w:szCs w:val="20"/>
+        </w:rPr>
+      </w:pPr>
+      <w:r>
+        <w:rPr>
+          <w:rFonts w:ascii="Courier New" w:hAnsi="Courier New" w:cs="Courier New"/>
+          <w:sz w:val="20"/>
+          <w:szCs w:val="20"/>
         </w:rPr>
         <w:t>movie-# left join (select mg.mov_id as movid, g.gen_title as gent from movie_genres mg, genres g where mg.gen_id=g.gen_id) mgenres  on m.mov_id = mgenres.movid;</w:t>
       </w:r>
@@ -2063,202 +2595,256 @@
         <w:ind w:left="426"/>
         <w:rPr>
           <w:rFonts w:ascii="Courier New" w:hAnsi="Courier New" w:cs="Courier New"/>
-        </w:rPr>
-      </w:pPr>
-    </w:p>
-    <w:p>
-      <w:pPr>
-        <w:spacing w:after="0" w:line="240" w:lineRule="auto"/>
-        <w:ind w:left="426"/>
-        <w:rPr>
-          <w:rFonts w:ascii="Courier New" w:hAnsi="Courier New" w:cs="Courier New"/>
-        </w:rPr>
-      </w:pPr>
-      <w:r>
-        <w:rPr>
-          <w:rFonts w:ascii="Courier New" w:hAnsi="Courier New" w:cs="Courier New"/>
+          <w:sz w:val="20"/>
+          <w:szCs w:val="20"/>
+        </w:rPr>
+      </w:pPr>
+    </w:p>
+    <w:p>
+      <w:pPr>
+        <w:spacing w:after="0" w:line="240" w:lineRule="auto"/>
+        <w:ind w:left="426"/>
+        <w:rPr>
+          <w:rFonts w:ascii="Courier New" w:hAnsi="Courier New" w:cs="Courier New"/>
+          <w:sz w:val="20"/>
+          <w:szCs w:val="20"/>
+        </w:rPr>
+      </w:pPr>
+      <w:r>
+        <w:rPr>
+          <w:rFonts w:ascii="Courier New" w:hAnsi="Courier New" w:cs="Courier New"/>
+          <w:sz w:val="20"/>
+          <w:szCs w:val="20"/>
+        </w:rPr>
+        <w:t xml:space="preserve"> mov_id |        mov_title         |   gent</w:t>
+      </w:r>
+    </w:p>
+    <w:p>
+      <w:pPr>
+        <w:spacing w:after="0" w:line="240" w:lineRule="auto"/>
+        <w:ind w:left="426"/>
+        <w:rPr>
+          <w:rFonts w:ascii="Courier New" w:hAnsi="Courier New" w:cs="Courier New"/>
+          <w:sz w:val="20"/>
+          <w:szCs w:val="20"/>
+        </w:rPr>
+      </w:pPr>
+      <w:r>
+        <w:rPr>
+          <w:rFonts w:ascii="Courier New" w:hAnsi="Courier New" w:cs="Courier New"/>
+          <w:sz w:val="20"/>
+          <w:szCs w:val="20"/>
+        </w:rPr>
+        <w:t>--------+--------------------------+-----------</w:t>
+      </w:r>
+    </w:p>
+    <w:p>
+      <w:pPr>
+        <w:spacing w:after="0" w:line="240" w:lineRule="auto"/>
+        <w:ind w:left="426"/>
+        <w:rPr>
+          <w:rFonts w:ascii="Courier New" w:hAnsi="Courier New" w:cs="Courier New"/>
+          <w:sz w:val="20"/>
+          <w:szCs w:val="20"/>
+        </w:rPr>
+      </w:pPr>
+      <w:r>
+        <w:rPr>
+          <w:rFonts w:ascii="Courier New" w:hAnsi="Courier New" w:cs="Courier New"/>
+          <w:sz w:val="20"/>
+          <w:szCs w:val="20"/>
+        </w:rPr>
+        <w:t xml:space="preserve">    922 | Aliens                   | Action</w:t>
+      </w:r>
+    </w:p>
+    <w:p>
+      <w:pPr>
+        <w:spacing w:after="0" w:line="240" w:lineRule="auto"/>
+        <w:ind w:left="426"/>
+        <w:rPr>
+          <w:rFonts w:ascii="Courier New" w:hAnsi="Courier New" w:cs="Courier New"/>
+          <w:sz w:val="20"/>
+          <w:szCs w:val="20"/>
+        </w:rPr>
+      </w:pPr>
+      <w:r>
+        <w:rPr>
+          <w:rFonts w:ascii="Courier New" w:hAnsi="Courier New" w:cs="Courier New"/>
+          <w:sz w:val="20"/>
+          <w:szCs w:val="20"/>
+        </w:rPr>
+        <w:t xml:space="preserve">    917 | Deliverance              | Adventure</w:t>
+      </w:r>
+    </w:p>
+    <w:p>
+      <w:pPr>
+        <w:spacing w:after="0" w:line="240" w:lineRule="auto"/>
+        <w:ind w:left="426"/>
+        <w:rPr>
+          <w:rFonts w:ascii="Courier New" w:hAnsi="Courier New" w:cs="Courier New"/>
+          <w:sz w:val="20"/>
+          <w:szCs w:val="20"/>
+        </w:rPr>
+      </w:pPr>
+      <w:r>
+        <w:rPr>
+          <w:rFonts w:ascii="Courier New" w:hAnsi="Courier New" w:cs="Courier New"/>
+          <w:sz w:val="20"/>
+          <w:szCs w:val="20"/>
+        </w:rPr>
+        <w:t xml:space="preserve">    903 | Lawrence of Arabia       | Adventure</w:t>
+      </w:r>
+    </w:p>
+    <w:p>
+      <w:pPr>
+        <w:spacing w:after="0" w:line="240" w:lineRule="auto"/>
+        <w:ind w:left="426"/>
+        <w:rPr>
+          <w:rFonts w:ascii="Courier New" w:hAnsi="Courier New" w:cs="Courier New"/>
+          <w:sz w:val="20"/>
+          <w:szCs w:val="20"/>
+        </w:rPr>
+      </w:pPr>
+      <w:r>
+        <w:rPr>
+          <w:rFonts w:ascii="Courier New" w:hAnsi="Courier New" w:cs="Courier New"/>
+          <w:sz w:val="20"/>
+          <w:szCs w:val="20"/>
+        </w:rPr>
+        <w:t xml:space="preserve">    912 | Princess Mononoke        | Animation</w:t>
+      </w:r>
+    </w:p>
+    <w:p>
+      <w:pPr>
+        <w:spacing w:after="0" w:line="240" w:lineRule="auto"/>
+        <w:ind w:left="426"/>
+        <w:rPr>
+          <w:rFonts w:ascii="Courier New" w:hAnsi="Courier New" w:cs="Courier New"/>
+          <w:sz w:val="20"/>
+          <w:szCs w:val="20"/>
+        </w:rPr>
+      </w:pPr>
+      <w:r>
+        <w:rPr>
+          <w:rFonts w:ascii="Courier New" w:hAnsi="Courier New" w:cs="Courier New"/>
+          <w:sz w:val="20"/>
+          <w:szCs w:val="20"/>
+        </w:rPr>
+        <w:t xml:space="preserve">    911 | Annie Hall               | Comedy</w:t>
+      </w:r>
+    </w:p>
+    <w:p>
+      <w:pPr>
+        <w:spacing w:after="0" w:line="240" w:lineRule="auto"/>
+        <w:ind w:left="426"/>
+        <w:rPr>
+          <w:rFonts w:ascii="Courier New" w:hAnsi="Courier New" w:cs="Courier New"/>
+          <w:sz w:val="20"/>
+          <w:szCs w:val="20"/>
+        </w:rPr>
+      </w:pPr>
+      <w:r>
+        <w:rPr>
+          <w:rFonts w:ascii="Courier New" w:hAnsi="Courier New" w:cs="Courier New"/>
+          <w:sz w:val="20"/>
+          <w:szCs w:val="20"/>
+        </w:rPr>
+        <w:t xml:space="preserve">    908 | The Usual Suspects       | Crime</w:t>
+      </w:r>
+    </w:p>
+    <w:p>
+      <w:pPr>
+        <w:spacing w:after="0" w:line="240" w:lineRule="auto"/>
+        <w:ind w:left="426"/>
+        <w:rPr>
+          <w:rFonts w:ascii="Courier New" w:hAnsi="Courier New" w:cs="Courier New"/>
+          <w:sz w:val="20"/>
+          <w:szCs w:val="20"/>
+        </w:rPr>
+      </w:pPr>
+      <w:r>
+        <w:rPr>
+          <w:rFonts w:ascii="Courier New" w:hAnsi="Courier New" w:cs="Courier New"/>
+          <w:sz w:val="20"/>
+          <w:szCs w:val="20"/>
+        </w:rPr>
+        <w:t xml:space="preserve">    913 | The Shawshank Redemption | Crime</w:t>
+      </w:r>
+    </w:p>
+    <w:p>
+      <w:pPr>
+        <w:spacing w:after="0" w:line="240" w:lineRule="auto"/>
+        <w:ind w:left="426"/>
+        <w:rPr>
+          <w:rFonts w:ascii="Courier New" w:hAnsi="Courier New" w:cs="Courier New"/>
+          <w:sz w:val="20"/>
+          <w:szCs w:val="20"/>
+        </w:rPr>
+      </w:pPr>
+      <w:r>
+        <w:rPr>
+          <w:rFonts w:ascii="Courier New" w:hAnsi="Courier New" w:cs="Courier New"/>
+          <w:sz w:val="20"/>
+          <w:szCs w:val="20"/>
+        </w:rPr>
+        <w:t xml:space="preserve">    926 | Seven Samurai            | Drama</w:t>
+      </w:r>
+    </w:p>
+    <w:p>
+      <w:pPr>
+        <w:spacing w:after="0" w:line="240" w:lineRule="auto"/>
+        <w:ind w:left="426"/>
+        <w:rPr>
+          <w:rFonts w:ascii="Courier New" w:hAnsi="Courier New" w:cs="Courier New"/>
+          <w:sz w:val="20"/>
+          <w:szCs w:val="20"/>
+        </w:rPr>
+      </w:pPr>
+      <w:r>
+        <w:rPr>
+          <w:rFonts w:ascii="Courier New" w:hAnsi="Courier New" w:cs="Courier New"/>
+          <w:sz w:val="20"/>
+          <w:szCs w:val="20"/>
+        </w:rPr>
+        <w:t xml:space="preserve">    928 | Back to the Future       | Drama</w:t>
+      </w:r>
+    </w:p>
+    <w:p>
+      <w:pPr>
+        <w:spacing w:after="0" w:line="240" w:lineRule="auto"/>
+        <w:ind w:left="426"/>
+        <w:rPr>
+          <w:rFonts w:ascii="Courier New" w:hAnsi="Courier New" w:cs="Courier New"/>
+          <w:sz w:val="20"/>
+          <w:szCs w:val="20"/>
+        </w:rPr>
+      </w:pPr>
+      <w:r>
+        <w:rPr>
+          <w:rFonts w:ascii="Courier New" w:hAnsi="Courier New" w:cs="Courier New"/>
+          <w:sz w:val="20"/>
+          <w:szCs w:val="20"/>
+        </w:rPr>
+        <w:t xml:space="preserve">    918 | Trainspotting            | Drama</w:t>
+      </w:r>
+    </w:p>
+    <w:p>
+      <w:pPr>
+        <w:spacing w:after="0" w:line="240" w:lineRule="auto"/>
+        <w:ind w:left="426"/>
+        <w:rPr>
+          <w:rFonts w:ascii="Courier New" w:hAnsi="Courier New" w:cs="Courier New"/>
+          <w:sz w:val="20"/>
+          <w:szCs w:val="20"/>
+        </w:rPr>
+      </w:pPr>
+      <w:r>
+        <w:rPr>
+          <w:rFonts w:ascii="Courier New" w:hAnsi="Courier New" w:cs="Courier New"/>
+          <w:sz w:val="20"/>
+          <w:szCs w:val="20"/>
         </w:rPr>
         <w:lastRenderedPageBreak/>
-        <w:t xml:space="preserve"> mov_id |        mov_title         |   gent</w:t>
-      </w:r>
-    </w:p>
-    <w:p>
-      <w:pPr>
-        <w:spacing w:after="0" w:line="240" w:lineRule="auto"/>
-        <w:ind w:left="426"/>
-        <w:rPr>
-          <w:rFonts w:ascii="Courier New" w:hAnsi="Courier New" w:cs="Courier New"/>
-        </w:rPr>
-      </w:pPr>
-      <w:r>
-        <w:rPr>
-          <w:rFonts w:ascii="Courier New" w:hAnsi="Courier New" w:cs="Courier New"/>
-        </w:rPr>
-        <w:t>--------+--------------------------+-----------</w:t>
-      </w:r>
-    </w:p>
-    <w:p>
-      <w:pPr>
-        <w:spacing w:after="0" w:line="240" w:lineRule="auto"/>
-        <w:ind w:left="426"/>
-        <w:rPr>
-          <w:rFonts w:ascii="Courier New" w:hAnsi="Courier New" w:cs="Courier New"/>
-        </w:rPr>
-      </w:pPr>
-      <w:r>
-        <w:rPr>
-          <w:rFonts w:ascii="Courier New" w:hAnsi="Courier New" w:cs="Courier New"/>
-        </w:rPr>
-        <w:t xml:space="preserve">    922 | Aliens                   | Action</w:t>
-      </w:r>
-    </w:p>
-    <w:p>
-      <w:pPr>
-        <w:spacing w:after="0" w:line="240" w:lineRule="auto"/>
-        <w:ind w:left="426"/>
-        <w:rPr>
-          <w:rFonts w:ascii="Courier New" w:hAnsi="Courier New" w:cs="Courier New"/>
-        </w:rPr>
-      </w:pPr>
-      <w:r>
-        <w:rPr>
-          <w:rFonts w:ascii="Courier New" w:hAnsi="Courier New" w:cs="Courier New"/>
-        </w:rPr>
-        <w:t xml:space="preserve">    917 | Deliverance              | Adventure</w:t>
-      </w:r>
-    </w:p>
-    <w:p>
-      <w:pPr>
-        <w:spacing w:after="0" w:line="240" w:lineRule="auto"/>
-        <w:ind w:left="426"/>
-        <w:rPr>
-          <w:rFonts w:ascii="Courier New" w:hAnsi="Courier New" w:cs="Courier New"/>
-        </w:rPr>
-      </w:pPr>
-      <w:r>
-        <w:rPr>
-          <w:rFonts w:ascii="Courier New" w:hAnsi="Courier New" w:cs="Courier New"/>
-        </w:rPr>
-        <w:t xml:space="preserve">    903 | Lawrence of Arabia       | Adventure</w:t>
-      </w:r>
-    </w:p>
-    <w:p>
-      <w:pPr>
-        <w:spacing w:after="0" w:line="240" w:lineRule="auto"/>
-        <w:ind w:left="426"/>
-        <w:rPr>
-          <w:rFonts w:ascii="Courier New" w:hAnsi="Courier New" w:cs="Courier New"/>
-        </w:rPr>
-      </w:pPr>
-      <w:r>
-        <w:rPr>
-          <w:rFonts w:ascii="Courier New" w:hAnsi="Courier New" w:cs="Courier New"/>
-        </w:rPr>
-        <w:t xml:space="preserve">    912 | Princess Mononoke        | Animation</w:t>
-      </w:r>
-    </w:p>
-    <w:p>
-      <w:pPr>
-        <w:spacing w:after="0" w:line="240" w:lineRule="auto"/>
-        <w:ind w:left="426"/>
-        <w:rPr>
-          <w:rFonts w:ascii="Courier New" w:hAnsi="Courier New" w:cs="Courier New"/>
-        </w:rPr>
-      </w:pPr>
-      <w:r>
-        <w:rPr>
-          <w:rFonts w:ascii="Courier New" w:hAnsi="Courier New" w:cs="Courier New"/>
-        </w:rPr>
-        <w:t xml:space="preserve">    911 | Annie Hall               | Comedy</w:t>
-      </w:r>
-    </w:p>
-    <w:p>
-      <w:pPr>
-        <w:spacing w:after="0" w:line="240" w:lineRule="auto"/>
-        <w:ind w:left="426"/>
-        <w:rPr>
-          <w:rFonts w:ascii="Courier New" w:hAnsi="Courier New" w:cs="Courier New"/>
-        </w:rPr>
-      </w:pPr>
-      <w:r>
-        <w:rPr>
-          <w:rFonts w:ascii="Courier New" w:hAnsi="Courier New" w:cs="Courier New"/>
-        </w:rPr>
-        <w:t xml:space="preserve">    908 | The Usual Suspects       | Crime</w:t>
-      </w:r>
-    </w:p>
-    <w:p>
-      <w:pPr>
-        <w:spacing w:after="0" w:line="240" w:lineRule="auto"/>
-        <w:ind w:left="426"/>
-        <w:rPr>
-          <w:rFonts w:ascii="Courier New" w:hAnsi="Courier New" w:cs="Courier New"/>
-        </w:rPr>
-      </w:pPr>
-      <w:r>
-        <w:rPr>
-          <w:rFonts w:ascii="Courier New" w:hAnsi="Courier New" w:cs="Courier New"/>
-        </w:rPr>
-        <w:t xml:space="preserve">    913 | The Shawshank Redemption | Crime</w:t>
-      </w:r>
-    </w:p>
-    <w:p>
-      <w:pPr>
-        <w:spacing w:after="0" w:line="240" w:lineRule="auto"/>
-        <w:ind w:left="426"/>
-        <w:rPr>
-          <w:rFonts w:ascii="Courier New" w:hAnsi="Courier New" w:cs="Courier New"/>
-        </w:rPr>
-      </w:pPr>
-      <w:r>
-        <w:rPr>
-          <w:rFonts w:ascii="Courier New" w:hAnsi="Courier New" w:cs="Courier New"/>
-        </w:rPr>
-        <w:t xml:space="preserve">    926 | Seven Samurai            | Drama</w:t>
-      </w:r>
-    </w:p>
-    <w:p>
-      <w:pPr>
-        <w:spacing w:after="0" w:line="240" w:lineRule="auto"/>
-        <w:ind w:left="426"/>
-        <w:rPr>
-          <w:rFonts w:ascii="Courier New" w:hAnsi="Courier New" w:cs="Courier New"/>
-        </w:rPr>
-      </w:pPr>
-      <w:r>
-        <w:rPr>
-          <w:rFonts w:ascii="Courier New" w:hAnsi="Courier New" w:cs="Courier New"/>
-        </w:rPr>
-        <w:t xml:space="preserve">    928 | Back to the Future       | Drama</w:t>
-      </w:r>
-    </w:p>
-    <w:p>
-      <w:pPr>
-        <w:spacing w:after="0" w:line="240" w:lineRule="auto"/>
-        <w:ind w:left="426"/>
-        <w:rPr>
-          <w:rFonts w:ascii="Courier New" w:hAnsi="Courier New" w:cs="Courier New"/>
-        </w:rPr>
-      </w:pPr>
-      <w:r>
-        <w:rPr>
-          <w:rFonts w:ascii="Courier New" w:hAnsi="Courier New" w:cs="Courier New"/>
-        </w:rPr>
-        <w:t xml:space="preserve">    918 | Trainspotting            | Drama</w:t>
-      </w:r>
-    </w:p>
-    <w:p>
-      <w:pPr>
-        <w:spacing w:after="0" w:line="240" w:lineRule="auto"/>
-        <w:ind w:left="426"/>
-        <w:rPr>
-          <w:rFonts w:ascii="Courier New" w:hAnsi="Courier New" w:cs="Courier New"/>
-        </w:rPr>
-      </w:pPr>
-      <w:r>
-        <w:rPr>
-          <w:rFonts w:ascii="Courier New" w:hAnsi="Courier New" w:cs="Courier New"/>
-        </w:rPr>
         <w:t xml:space="preserve">    921 | Slumdog Millionaire      | Drama</w:t>
       </w:r>
     </w:p>
@@ -2268,11 +2854,15 @@
         <w:ind w:left="426"/>
         <w:rPr>
           <w:rFonts w:ascii="Courier New" w:hAnsi="Courier New" w:cs="Courier New"/>
-        </w:rPr>
-      </w:pPr>
-      <w:r>
-        <w:rPr>
-          <w:rFonts w:ascii="Courier New" w:hAnsi="Courier New" w:cs="Courier New"/>
+          <w:sz w:val="20"/>
+          <w:szCs w:val="20"/>
+        </w:rPr>
+      </w:pPr>
+      <w:r>
+        <w:rPr>
+          <w:rFonts w:ascii="Courier New" w:hAnsi="Courier New" w:cs="Courier New"/>
+          <w:sz w:val="20"/>
+          <w:szCs w:val="20"/>
         </w:rPr>
         <w:t xml:space="preserve">    902 | The Innocents            | Horror</w:t>
       </w:r>
@@ -2283,11 +2873,15 @@
         <w:ind w:left="426"/>
         <w:rPr>
           <w:rFonts w:ascii="Courier New" w:hAnsi="Courier New" w:cs="Courier New"/>
-        </w:rPr>
-      </w:pPr>
-      <w:r>
-        <w:rPr>
-          <w:rFonts w:ascii="Courier New" w:hAnsi="Courier New" w:cs="Courier New"/>
+          <w:sz w:val="20"/>
+          <w:szCs w:val="20"/>
+        </w:rPr>
+      </w:pPr>
+      <w:r>
+        <w:rPr>
+          <w:rFonts w:ascii="Courier New" w:hAnsi="Courier New" w:cs="Courier New"/>
+          <w:sz w:val="20"/>
+          <w:szCs w:val="20"/>
         </w:rPr>
         <w:t xml:space="preserve">    923 | Beyond the Sea           | Music</w:t>
       </w:r>
@@ -2298,11 +2892,15 @@
         <w:ind w:left="426"/>
         <w:rPr>
           <w:rFonts w:ascii="Courier New" w:hAnsi="Courier New" w:cs="Courier New"/>
-        </w:rPr>
-      </w:pPr>
-      <w:r>
-        <w:rPr>
-          <w:rFonts w:ascii="Courier New" w:hAnsi="Courier New" w:cs="Courier New"/>
+          <w:sz w:val="20"/>
+          <w:szCs w:val="20"/>
+        </w:rPr>
+      </w:pPr>
+      <w:r>
+        <w:rPr>
+          <w:rFonts w:ascii="Courier New" w:hAnsi="Courier New" w:cs="Courier New"/>
+          <w:sz w:val="20"/>
+          <w:szCs w:val="20"/>
         </w:rPr>
         <w:t xml:space="preserve">    907 | Eyes Wide Shut           | Mystery</w:t>
       </w:r>
@@ -2313,11 +2911,15 @@
         <w:ind w:left="426"/>
         <w:rPr>
           <w:rFonts w:ascii="Courier New" w:hAnsi="Courier New" w:cs="Courier New"/>
-        </w:rPr>
-      </w:pPr>
-      <w:r>
-        <w:rPr>
-          <w:rFonts w:ascii="Courier New" w:hAnsi="Courier New" w:cs="Courier New"/>
+          <w:sz w:val="20"/>
+          <w:szCs w:val="20"/>
+        </w:rPr>
+      </w:pPr>
+      <w:r>
+        <w:rPr>
+          <w:rFonts w:ascii="Courier New" w:hAnsi="Courier New" w:cs="Courier New"/>
+          <w:sz w:val="20"/>
+          <w:szCs w:val="20"/>
         </w:rPr>
         <w:t xml:space="preserve">    927 | Spirited Away            | Mystery</w:t>
       </w:r>
@@ -2328,11 +2930,15 @@
         <w:ind w:left="426"/>
         <w:rPr>
           <w:rFonts w:ascii="Courier New" w:hAnsi="Courier New" w:cs="Courier New"/>
-        </w:rPr>
-      </w:pPr>
-      <w:r>
-        <w:rPr>
-          <w:rFonts w:ascii="Courier New" w:hAnsi="Courier New" w:cs="Courier New"/>
+          <w:sz w:val="20"/>
+          <w:szCs w:val="20"/>
+        </w:rPr>
+      </w:pPr>
+      <w:r>
+        <w:rPr>
+          <w:rFonts w:ascii="Courier New" w:hAnsi="Courier New" w:cs="Courier New"/>
+          <w:sz w:val="20"/>
+          <w:szCs w:val="20"/>
         </w:rPr>
         <w:t xml:space="preserve">    901 | Vertigo                  | Mystery</w:t>
       </w:r>
@@ -2343,11 +2949,15 @@
         <w:ind w:left="426"/>
         <w:rPr>
           <w:rFonts w:ascii="Courier New" w:hAnsi="Courier New" w:cs="Courier New"/>
-        </w:rPr>
-      </w:pPr>
-      <w:r>
-        <w:rPr>
-          <w:rFonts w:ascii="Courier New" w:hAnsi="Courier New" w:cs="Courier New"/>
+          <w:sz w:val="20"/>
+          <w:szCs w:val="20"/>
+        </w:rPr>
+      </w:pPr>
+      <w:r>
+        <w:rPr>
+          <w:rFonts w:ascii="Courier New" w:hAnsi="Courier New" w:cs="Courier New"/>
+          <w:sz w:val="20"/>
+          <w:szCs w:val="20"/>
         </w:rPr>
         <w:t xml:space="preserve">    914 | American Beauty          | Romance</w:t>
       </w:r>
@@ -2358,11 +2968,15 @@
         <w:ind w:left="426"/>
         <w:rPr>
           <w:rFonts w:ascii="Courier New" w:hAnsi="Courier New" w:cs="Courier New"/>
-        </w:rPr>
-      </w:pPr>
-      <w:r>
-        <w:rPr>
-          <w:rFonts w:ascii="Courier New" w:hAnsi="Courier New" w:cs="Courier New"/>
+          <w:sz w:val="20"/>
+          <w:szCs w:val="20"/>
+        </w:rPr>
+      </w:pPr>
+      <w:r>
+        <w:rPr>
+          <w:rFonts w:ascii="Courier New" w:hAnsi="Courier New" w:cs="Courier New"/>
+          <w:sz w:val="20"/>
+          <w:szCs w:val="20"/>
         </w:rPr>
         <w:t xml:space="preserve">    906 | Blade Runner             | Thriller</w:t>
       </w:r>
@@ -2373,11 +2987,15 @@
         <w:ind w:left="426"/>
         <w:rPr>
           <w:rFonts w:ascii="Courier New" w:hAnsi="Courier New" w:cs="Courier New"/>
-        </w:rPr>
-      </w:pPr>
-      <w:r>
-        <w:rPr>
-          <w:rFonts w:ascii="Courier New" w:hAnsi="Courier New" w:cs="Courier New"/>
+          <w:sz w:val="20"/>
+          <w:szCs w:val="20"/>
+        </w:rPr>
+      </w:pPr>
+      <w:r>
+        <w:rPr>
+          <w:rFonts w:ascii="Courier New" w:hAnsi="Courier New" w:cs="Courier New"/>
+          <w:sz w:val="20"/>
+          <w:szCs w:val="20"/>
         </w:rPr>
         <w:t xml:space="preserve">    904 | The Deer Hunter          | War</w:t>
       </w:r>
@@ -2388,11 +3006,15 @@
         <w:ind w:left="426"/>
         <w:rPr>
           <w:rFonts w:ascii="Courier New" w:hAnsi="Courier New" w:cs="Courier New"/>
-        </w:rPr>
-      </w:pPr>
-      <w:r>
-        <w:rPr>
-          <w:rFonts w:ascii="Courier New" w:hAnsi="Courier New" w:cs="Courier New"/>
+          <w:sz w:val="20"/>
+          <w:szCs w:val="20"/>
+        </w:rPr>
+      </w:pPr>
+      <w:r>
+        <w:rPr>
+          <w:rFonts w:ascii="Courier New" w:hAnsi="Courier New" w:cs="Courier New"/>
+          <w:sz w:val="20"/>
+          <w:szCs w:val="20"/>
         </w:rPr>
         <w:t xml:space="preserve">    910 | Boogie Nights            |</w:t>
       </w:r>
@@ -2403,11 +3025,15 @@
         <w:ind w:left="426"/>
         <w:rPr>
           <w:rFonts w:ascii="Courier New" w:hAnsi="Courier New" w:cs="Courier New"/>
-        </w:rPr>
-      </w:pPr>
-      <w:r>
-        <w:rPr>
-          <w:rFonts w:ascii="Courier New" w:hAnsi="Courier New" w:cs="Courier New"/>
+          <w:sz w:val="20"/>
+          <w:szCs w:val="20"/>
+        </w:rPr>
+      </w:pPr>
+      <w:r>
+        <w:rPr>
+          <w:rFonts w:ascii="Courier New" w:hAnsi="Courier New" w:cs="Courier New"/>
+          <w:sz w:val="20"/>
+          <w:szCs w:val="20"/>
         </w:rPr>
         <w:t xml:space="preserve">    919 | The Prestige             |</w:t>
       </w:r>
@@ -2418,11 +3044,15 @@
         <w:ind w:left="426"/>
         <w:rPr>
           <w:rFonts w:ascii="Courier New" w:hAnsi="Courier New" w:cs="Courier New"/>
-        </w:rPr>
-      </w:pPr>
-      <w:r>
-        <w:rPr>
-          <w:rFonts w:ascii="Courier New" w:hAnsi="Courier New" w:cs="Courier New"/>
+          <w:sz w:val="20"/>
+          <w:szCs w:val="20"/>
+        </w:rPr>
+      </w:pPr>
+      <w:r>
+        <w:rPr>
+          <w:rFonts w:ascii="Courier New" w:hAnsi="Courier New" w:cs="Courier New"/>
+          <w:sz w:val="20"/>
+          <w:szCs w:val="20"/>
         </w:rPr>
         <w:t xml:space="preserve">    915 | Titanic                  |</w:t>
       </w:r>
@@ -2433,11 +3063,15 @@
         <w:ind w:left="426"/>
         <w:rPr>
           <w:rFonts w:ascii="Courier New" w:hAnsi="Courier New" w:cs="Courier New"/>
-        </w:rPr>
-      </w:pPr>
-      <w:r>
-        <w:rPr>
-          <w:rFonts w:ascii="Courier New" w:hAnsi="Courier New" w:cs="Courier New"/>
+          <w:sz w:val="20"/>
+          <w:szCs w:val="20"/>
+        </w:rPr>
+      </w:pPr>
+      <w:r>
+        <w:rPr>
+          <w:rFonts w:ascii="Courier New" w:hAnsi="Courier New" w:cs="Courier New"/>
+          <w:sz w:val="20"/>
+          <w:szCs w:val="20"/>
         </w:rPr>
         <w:t xml:space="preserve">    909 | Chinatown                |</w:t>
       </w:r>
@@ -2448,11 +3082,15 @@
         <w:ind w:left="426"/>
         <w:rPr>
           <w:rFonts w:ascii="Courier New" w:hAnsi="Courier New" w:cs="Courier New"/>
-        </w:rPr>
-      </w:pPr>
-      <w:r>
-        <w:rPr>
-          <w:rFonts w:ascii="Courier New" w:hAnsi="Courier New" w:cs="Courier New"/>
+          <w:sz w:val="20"/>
+          <w:szCs w:val="20"/>
+        </w:rPr>
+      </w:pPr>
+      <w:r>
+        <w:rPr>
+          <w:rFonts w:ascii="Courier New" w:hAnsi="Courier New" w:cs="Courier New"/>
+          <w:sz w:val="20"/>
+          <w:szCs w:val="20"/>
         </w:rPr>
         <w:t xml:space="preserve">    905 | Amadeus                  |</w:t>
       </w:r>
@@ -2463,11 +3101,15 @@
         <w:ind w:left="426"/>
         <w:rPr>
           <w:rFonts w:ascii="Courier New" w:hAnsi="Courier New" w:cs="Courier New"/>
-        </w:rPr>
-      </w:pPr>
-      <w:r>
-        <w:rPr>
-          <w:rFonts w:ascii="Courier New" w:hAnsi="Courier New" w:cs="Courier New"/>
+          <w:sz w:val="20"/>
+          <w:szCs w:val="20"/>
+        </w:rPr>
+      </w:pPr>
+      <w:r>
+        <w:rPr>
+          <w:rFonts w:ascii="Courier New" w:hAnsi="Courier New" w:cs="Courier New"/>
+          <w:sz w:val="20"/>
+          <w:szCs w:val="20"/>
         </w:rPr>
         <w:t xml:space="preserve">    924 | Avatar                   |</w:t>
       </w:r>
@@ -2478,11 +3120,15 @@
         <w:ind w:left="426"/>
         <w:rPr>
           <w:rFonts w:ascii="Courier New" w:hAnsi="Courier New" w:cs="Courier New"/>
-        </w:rPr>
-      </w:pPr>
-      <w:r>
-        <w:rPr>
-          <w:rFonts w:ascii="Courier New" w:hAnsi="Courier New" w:cs="Courier New"/>
+          <w:sz w:val="20"/>
+          <w:szCs w:val="20"/>
+        </w:rPr>
+      </w:pPr>
+      <w:r>
+        <w:rPr>
+          <w:rFonts w:ascii="Courier New" w:hAnsi="Courier New" w:cs="Courier New"/>
+          <w:sz w:val="20"/>
+          <w:szCs w:val="20"/>
         </w:rPr>
         <w:t xml:space="preserve">    920 | Donnie Darko             |</w:t>
       </w:r>
@@ -2493,11 +3139,15 @@
         <w:ind w:left="426"/>
         <w:rPr>
           <w:rFonts w:ascii="Courier New" w:hAnsi="Courier New" w:cs="Courier New"/>
-        </w:rPr>
-      </w:pPr>
-      <w:r>
-        <w:rPr>
-          <w:rFonts w:ascii="Courier New" w:hAnsi="Courier New" w:cs="Courier New"/>
+          <w:sz w:val="20"/>
+          <w:szCs w:val="20"/>
+        </w:rPr>
+      </w:pPr>
+      <w:r>
+        <w:rPr>
+          <w:rFonts w:ascii="Courier New" w:hAnsi="Courier New" w:cs="Courier New"/>
+          <w:sz w:val="20"/>
+          <w:szCs w:val="20"/>
         </w:rPr>
         <w:t xml:space="preserve">    916 | Good Will Hunting        |</w:t>
       </w:r>
@@ -2508,11 +3158,15 @@
         <w:ind w:left="426"/>
         <w:rPr>
           <w:rFonts w:ascii="Courier New" w:hAnsi="Courier New" w:cs="Courier New"/>
-        </w:rPr>
-      </w:pPr>
-      <w:r>
-        <w:rPr>
-          <w:rFonts w:ascii="Courier New" w:hAnsi="Courier New" w:cs="Courier New"/>
+          <w:sz w:val="20"/>
+          <w:szCs w:val="20"/>
+        </w:rPr>
+      </w:pPr>
+      <w:r>
+        <w:rPr>
+          <w:rFonts w:ascii="Courier New" w:hAnsi="Courier New" w:cs="Courier New"/>
+          <w:sz w:val="20"/>
+          <w:szCs w:val="20"/>
         </w:rPr>
         <w:t xml:space="preserve">    925 | Braveheart               |</w:t>
       </w:r>
@@ -2523,11 +3177,15 @@
         <w:ind w:left="426"/>
         <w:rPr>
           <w:rFonts w:ascii="Courier New" w:hAnsi="Courier New" w:cs="Courier New"/>
-        </w:rPr>
-      </w:pPr>
-      <w:r>
-        <w:rPr>
-          <w:rFonts w:ascii="Courier New" w:hAnsi="Courier New" w:cs="Courier New"/>
+          <w:sz w:val="20"/>
+          <w:szCs w:val="20"/>
+        </w:rPr>
+      </w:pPr>
+      <w:r>
+        <w:rPr>
+          <w:rFonts w:ascii="Courier New" w:hAnsi="Courier New" w:cs="Courier New"/>
+          <w:sz w:val="20"/>
+          <w:szCs w:val="20"/>
         </w:rPr>
         <w:t>(28 rows)</w:t>
       </w:r>
@@ -2543,11 +3201,15 @@
         <w:ind w:left="426"/>
         <w:rPr>
           <w:rFonts w:cs="Courier New"/>
+          <w:b/>
+          <w:bCs/>
         </w:rPr>
       </w:pPr>
       <w:r>
         <w:rPr>
           <w:rFonts w:cs="Courier New"/>
+          <w:b/>
+          <w:bCs/>
         </w:rPr>
         <w:t>Find the most favorite genre (using average rating of each genre)</w:t>
       </w:r>
@@ -2805,6 +3467,476 @@
         </w:rPr>
         <w:t>Count the number of male and female actor</w:t>
       </w:r>
+    </w:p>
+    <w:p>
+      <w:pPr>
+        <w:spacing w:after="0" w:line="240" w:lineRule="auto"/>
+        <w:rPr>
+          <w:rFonts w:cs="Courier New"/>
+        </w:rPr>
+      </w:pPr>
+    </w:p>
+    <w:p>
+      <w:pPr>
+        <w:spacing w:after="0" w:line="240" w:lineRule="auto"/>
+        <w:ind w:left="426"/>
+        <w:rPr>
+          <w:rFonts w:ascii="Courier New" w:hAnsi="Courier New" w:cs="Courier New"/>
+          <w:sz w:val="20"/>
+          <w:szCs w:val="20"/>
+        </w:rPr>
+      </w:pPr>
+      <w:r>
+        <w:rPr>
+          <w:rFonts w:ascii="Courier New" w:hAnsi="Courier New" w:cs="Courier New"/>
+          <w:sz w:val="20"/>
+          <w:szCs w:val="20"/>
+        </w:rPr>
+        <w:t>movie=# select act_gender, count(act_gender) from actor group by act_gender;</w:t>
+      </w:r>
+    </w:p>
+    <w:p>
+      <w:pPr>
+        <w:spacing w:after="0" w:line="240" w:lineRule="auto"/>
+        <w:ind w:left="426"/>
+        <w:rPr>
+          <w:rFonts w:ascii="Courier New" w:hAnsi="Courier New" w:cs="Courier New"/>
+          <w:sz w:val="20"/>
+          <w:szCs w:val="20"/>
+        </w:rPr>
+      </w:pPr>
+      <w:r>
+        <w:rPr>
+          <w:rFonts w:ascii="Courier New" w:hAnsi="Courier New" w:cs="Courier New"/>
+          <w:sz w:val="20"/>
+          <w:szCs w:val="20"/>
+        </w:rPr>
+        <w:t xml:space="preserve"> act_gender | count</w:t>
+      </w:r>
+    </w:p>
+    <w:p>
+      <w:pPr>
+        <w:spacing w:after="0" w:line="240" w:lineRule="auto"/>
+        <w:ind w:left="426"/>
+        <w:rPr>
+          <w:rFonts w:ascii="Courier New" w:hAnsi="Courier New" w:cs="Courier New"/>
+          <w:sz w:val="20"/>
+          <w:szCs w:val="20"/>
+        </w:rPr>
+      </w:pPr>
+      <w:r>
+        <w:rPr>
+          <w:rFonts w:ascii="Courier New" w:hAnsi="Courier New" w:cs="Courier New"/>
+          <w:sz w:val="20"/>
+          <w:szCs w:val="20"/>
+        </w:rPr>
+        <w:t>------------+-------</w:t>
+      </w:r>
+    </w:p>
+    <w:p>
+      <w:pPr>
+        <w:spacing w:after="0" w:line="240" w:lineRule="auto"/>
+        <w:ind w:left="426"/>
+        <w:rPr>
+          <w:rFonts w:ascii="Courier New" w:hAnsi="Courier New" w:cs="Courier New"/>
+          <w:sz w:val="20"/>
+          <w:szCs w:val="20"/>
+        </w:rPr>
+      </w:pPr>
+      <w:r>
+        <w:rPr>
+          <w:rFonts w:ascii="Courier New" w:hAnsi="Courier New" w:cs="Courier New"/>
+          <w:sz w:val="20"/>
+          <w:szCs w:val="20"/>
+        </w:rPr>
+        <w:t xml:space="preserve"> M          |    17</w:t>
+      </w:r>
+    </w:p>
+    <w:p>
+      <w:pPr>
+        <w:spacing w:after="0" w:line="240" w:lineRule="auto"/>
+        <w:ind w:left="426"/>
+        <w:rPr>
+          <w:rFonts w:ascii="Courier New" w:hAnsi="Courier New" w:cs="Courier New"/>
+          <w:sz w:val="20"/>
+          <w:szCs w:val="20"/>
+        </w:rPr>
+      </w:pPr>
+      <w:r>
+        <w:rPr>
+          <w:rFonts w:ascii="Courier New" w:hAnsi="Courier New" w:cs="Courier New"/>
+          <w:sz w:val="20"/>
+          <w:szCs w:val="20"/>
+        </w:rPr>
+        <w:t xml:space="preserve"> F          |     7</w:t>
+      </w:r>
+    </w:p>
+    <w:p>
+      <w:pPr>
+        <w:spacing w:after="0" w:line="240" w:lineRule="auto"/>
+        <w:ind w:left="426"/>
+        <w:rPr>
+          <w:rFonts w:ascii="Courier New" w:hAnsi="Courier New" w:cs="Courier New"/>
+          <w:sz w:val="20"/>
+          <w:szCs w:val="20"/>
+        </w:rPr>
+      </w:pPr>
+      <w:r>
+        <w:rPr>
+          <w:rFonts w:ascii="Courier New" w:hAnsi="Courier New" w:cs="Courier New"/>
+          <w:sz w:val="20"/>
+          <w:szCs w:val="20"/>
+        </w:rPr>
+        <w:t>(2 rows)</w:t>
+      </w:r>
+    </w:p>
+    <w:p>
+      <w:pPr>
+        <w:spacing w:after="0" w:line="240" w:lineRule="auto"/>
+        <w:ind w:left="426"/>
+        <w:rPr>
+          <w:rFonts w:ascii="Courier New" w:hAnsi="Courier New" w:cs="Courier New"/>
+          <w:sz w:val="20"/>
+          <w:szCs w:val="20"/>
+        </w:rPr>
+      </w:pPr>
+    </w:p>
+    <w:p>
+      <w:pPr>
+        <w:spacing w:after="0" w:line="240" w:lineRule="auto"/>
+        <w:ind w:left="426"/>
+        <w:rPr>
+          <w:rFonts w:cs="Courier New"/>
+          <w:b/>
+          <w:bCs/>
+          <w:sz w:val="20"/>
+          <w:szCs w:val="20"/>
+        </w:rPr>
+      </w:pPr>
+      <w:r>
+        <w:rPr>
+          <w:rFonts w:cs="Courier New"/>
+          <w:b/>
+          <w:bCs/>
+          <w:sz w:val="20"/>
+          <w:szCs w:val="20"/>
+        </w:rPr>
+        <w:t>Atau</w:t>
+      </w:r>
+    </w:p>
+    <w:p>
+      <w:pPr>
+        <w:spacing w:after="0" w:line="240" w:lineRule="auto"/>
+        <w:ind w:left="426"/>
+        <w:rPr>
+          <w:rFonts w:ascii="Courier New" w:hAnsi="Courier New" w:cs="Courier New"/>
+          <w:sz w:val="20"/>
+          <w:szCs w:val="20"/>
+        </w:rPr>
+      </w:pPr>
+    </w:p>
+    <w:p>
+      <w:pPr>
+        <w:spacing w:after="0" w:line="240" w:lineRule="auto"/>
+        <w:ind w:left="426"/>
+        <w:rPr>
+          <w:rFonts w:ascii="Courier New" w:hAnsi="Courier New" w:cs="Courier New"/>
+          <w:sz w:val="20"/>
+          <w:szCs w:val="20"/>
+        </w:rPr>
+      </w:pPr>
+      <w:r>
+        <w:rPr>
+          <w:rFonts w:ascii="Courier New" w:hAnsi="Courier New" w:cs="Courier New"/>
+          <w:sz w:val="20"/>
+          <w:szCs w:val="20"/>
+        </w:rPr>
+        <w:t>movie=# select</w:t>
+      </w:r>
+    </w:p>
+    <w:p>
+      <w:pPr>
+        <w:spacing w:after="0" w:line="240" w:lineRule="auto"/>
+        <w:ind w:left="426"/>
+        <w:rPr>
+          <w:rFonts w:ascii="Courier New" w:hAnsi="Courier New" w:cs="Courier New"/>
+          <w:sz w:val="20"/>
+          <w:szCs w:val="20"/>
+        </w:rPr>
+      </w:pPr>
+      <w:r>
+        <w:rPr>
+          <w:rFonts w:ascii="Courier New" w:hAnsi="Courier New" w:cs="Courier New"/>
+          <w:sz w:val="20"/>
+          <w:szCs w:val="20"/>
+        </w:rPr>
+        <w:t>movie-#     case</w:t>
+      </w:r>
+    </w:p>
+    <w:p>
+      <w:pPr>
+        <w:spacing w:after="0" w:line="240" w:lineRule="auto"/>
+        <w:ind w:left="426"/>
+        <w:rPr>
+          <w:rFonts w:ascii="Courier New" w:hAnsi="Courier New" w:cs="Courier New"/>
+          <w:sz w:val="20"/>
+          <w:szCs w:val="20"/>
+        </w:rPr>
+      </w:pPr>
+      <w:r>
+        <w:rPr>
+          <w:rFonts w:ascii="Courier New" w:hAnsi="Courier New" w:cs="Courier New"/>
+          <w:sz w:val="20"/>
+          <w:szCs w:val="20"/>
+        </w:rPr>
+        <w:t>movie-#         when act_gender = 'M' then 'Male'</w:t>
+      </w:r>
+    </w:p>
+    <w:p>
+      <w:pPr>
+        <w:spacing w:after="0" w:line="240" w:lineRule="auto"/>
+        <w:ind w:left="426"/>
+        <w:rPr>
+          <w:rFonts w:ascii="Courier New" w:hAnsi="Courier New" w:cs="Courier New"/>
+          <w:sz w:val="20"/>
+          <w:szCs w:val="20"/>
+        </w:rPr>
+      </w:pPr>
+      <w:r>
+        <w:rPr>
+          <w:rFonts w:ascii="Courier New" w:hAnsi="Courier New" w:cs="Courier New"/>
+          <w:sz w:val="20"/>
+          <w:szCs w:val="20"/>
+        </w:rPr>
+        <w:t>movie-#         when act_gender = 'F' then 'Female'</w:t>
+      </w:r>
+    </w:p>
+    <w:p>
+      <w:pPr>
+        <w:spacing w:after="0" w:line="240" w:lineRule="auto"/>
+        <w:ind w:left="426"/>
+        <w:rPr>
+          <w:rFonts w:ascii="Courier New" w:hAnsi="Courier New" w:cs="Courier New"/>
+          <w:sz w:val="20"/>
+          <w:szCs w:val="20"/>
+        </w:rPr>
+      </w:pPr>
+      <w:r>
+        <w:rPr>
+          <w:rFonts w:ascii="Courier New" w:hAnsi="Courier New" w:cs="Courier New"/>
+          <w:sz w:val="20"/>
+          <w:szCs w:val="20"/>
+        </w:rPr>
+        <w:t>movie-#         else 'no gender'</w:t>
+      </w:r>
+    </w:p>
+    <w:p>
+      <w:pPr>
+        <w:spacing w:after="0" w:line="240" w:lineRule="auto"/>
+        <w:ind w:left="426"/>
+        <w:rPr>
+          <w:rFonts w:ascii="Courier New" w:hAnsi="Courier New" w:cs="Courier New"/>
+          <w:sz w:val="20"/>
+          <w:szCs w:val="20"/>
+        </w:rPr>
+      </w:pPr>
+      <w:r>
+        <w:rPr>
+          <w:rFonts w:ascii="Courier New" w:hAnsi="Courier New" w:cs="Courier New"/>
+          <w:sz w:val="20"/>
+          <w:szCs w:val="20"/>
+        </w:rPr>
+        <w:lastRenderedPageBreak/>
+        <w:t>movie-#     end as gender_label,</w:t>
+      </w:r>
+    </w:p>
+    <w:p>
+      <w:pPr>
+        <w:spacing w:after="0" w:line="240" w:lineRule="auto"/>
+        <w:ind w:left="426"/>
+        <w:rPr>
+          <w:rFonts w:ascii="Courier New" w:hAnsi="Courier New" w:cs="Courier New"/>
+          <w:sz w:val="20"/>
+          <w:szCs w:val="20"/>
+        </w:rPr>
+      </w:pPr>
+      <w:r>
+        <w:rPr>
+          <w:rFonts w:ascii="Courier New" w:hAnsi="Courier New" w:cs="Courier New"/>
+          <w:sz w:val="20"/>
+          <w:szCs w:val="20"/>
+        </w:rPr>
+        <w:t>movie-#     count(act_gender)</w:t>
+      </w:r>
+    </w:p>
+    <w:p>
+      <w:pPr>
+        <w:spacing w:after="0" w:line="240" w:lineRule="auto"/>
+        <w:ind w:left="426"/>
+        <w:rPr>
+          <w:rFonts w:ascii="Courier New" w:hAnsi="Courier New" w:cs="Courier New"/>
+          <w:sz w:val="20"/>
+          <w:szCs w:val="20"/>
+        </w:rPr>
+      </w:pPr>
+      <w:r>
+        <w:rPr>
+          <w:rFonts w:ascii="Courier New" w:hAnsi="Courier New" w:cs="Courier New"/>
+          <w:sz w:val="20"/>
+          <w:szCs w:val="20"/>
+        </w:rPr>
+        <w:t>movie-# from actor</w:t>
+      </w:r>
+    </w:p>
+    <w:p>
+      <w:pPr>
+        <w:spacing w:after="0" w:line="240" w:lineRule="auto"/>
+        <w:ind w:left="426"/>
+        <w:rPr>
+          <w:rFonts w:ascii="Courier New" w:hAnsi="Courier New" w:cs="Courier New"/>
+          <w:sz w:val="20"/>
+          <w:szCs w:val="20"/>
+        </w:rPr>
+      </w:pPr>
+      <w:r>
+        <w:rPr>
+          <w:rFonts w:ascii="Courier New" w:hAnsi="Courier New" w:cs="Courier New"/>
+          <w:sz w:val="20"/>
+          <w:szCs w:val="20"/>
+        </w:rPr>
+        <w:t>movie-# group by act_gender;</w:t>
+      </w:r>
+    </w:p>
+    <w:p>
+      <w:pPr>
+        <w:spacing w:after="0" w:line="240" w:lineRule="auto"/>
+        <w:ind w:left="426"/>
+        <w:rPr>
+          <w:rFonts w:ascii="Courier New" w:hAnsi="Courier New" w:cs="Courier New"/>
+          <w:sz w:val="20"/>
+          <w:szCs w:val="20"/>
+        </w:rPr>
+      </w:pPr>
+      <w:r>
+        <w:rPr>
+          <w:rFonts w:ascii="Courier New" w:hAnsi="Courier New" w:cs="Courier New"/>
+          <w:sz w:val="20"/>
+          <w:szCs w:val="20"/>
+        </w:rPr>
+        <w:t xml:space="preserve"> gender_label | count</w:t>
+      </w:r>
+    </w:p>
+    <w:p>
+      <w:pPr>
+        <w:spacing w:after="0" w:line="240" w:lineRule="auto"/>
+        <w:ind w:left="426"/>
+        <w:rPr>
+          <w:rFonts w:ascii="Courier New" w:hAnsi="Courier New" w:cs="Courier New"/>
+          <w:sz w:val="20"/>
+          <w:szCs w:val="20"/>
+        </w:rPr>
+      </w:pPr>
+      <w:r>
+        <w:rPr>
+          <w:rFonts w:ascii="Courier New" w:hAnsi="Courier New" w:cs="Courier New"/>
+          <w:sz w:val="20"/>
+          <w:szCs w:val="20"/>
+        </w:rPr>
+        <w:t>--------------+-------</w:t>
+      </w:r>
+    </w:p>
+    <w:p>
+      <w:pPr>
+        <w:spacing w:after="0" w:line="240" w:lineRule="auto"/>
+        <w:ind w:left="426"/>
+        <w:rPr>
+          <w:rFonts w:ascii="Courier New" w:hAnsi="Courier New" w:cs="Courier New"/>
+          <w:sz w:val="20"/>
+          <w:szCs w:val="20"/>
+        </w:rPr>
+      </w:pPr>
+      <w:r>
+        <w:rPr>
+          <w:rFonts w:ascii="Courier New" w:hAnsi="Courier New" w:cs="Courier New"/>
+          <w:sz w:val="20"/>
+          <w:szCs w:val="20"/>
+        </w:rPr>
+        <w:t xml:space="preserve"> Male         |    17</w:t>
+      </w:r>
+    </w:p>
+    <w:p>
+      <w:pPr>
+        <w:spacing w:after="0" w:line="240" w:lineRule="auto"/>
+        <w:ind w:left="426"/>
+        <w:rPr>
+          <w:rFonts w:ascii="Courier New" w:hAnsi="Courier New" w:cs="Courier New"/>
+          <w:sz w:val="20"/>
+          <w:szCs w:val="20"/>
+        </w:rPr>
+      </w:pPr>
+      <w:r>
+        <w:rPr>
+          <w:rFonts w:ascii="Courier New" w:hAnsi="Courier New" w:cs="Courier New"/>
+          <w:sz w:val="20"/>
+          <w:szCs w:val="20"/>
+        </w:rPr>
+        <w:t xml:space="preserve"> Female       |     7</w:t>
+      </w:r>
+    </w:p>
+    <w:p>
+      <w:pPr>
+        <w:spacing w:after="0" w:line="240" w:lineRule="auto"/>
+        <w:ind w:left="426"/>
+        <w:rPr>
+          <w:rFonts w:ascii="Courier New" w:hAnsi="Courier New" w:cs="Courier New"/>
+          <w:sz w:val="20"/>
+          <w:szCs w:val="20"/>
+        </w:rPr>
+      </w:pPr>
+      <w:r>
+        <w:rPr>
+          <w:rFonts w:ascii="Courier New" w:hAnsi="Courier New" w:cs="Courier New"/>
+          <w:sz w:val="20"/>
+          <w:szCs w:val="20"/>
+        </w:rPr>
+        <w:t>(2 rows)</w:t>
+      </w:r>
+    </w:p>
+    <w:p>
+      <w:pPr>
+        <w:spacing w:after="0" w:line="240" w:lineRule="auto"/>
+        <w:ind w:left="426"/>
+        <w:rPr>
+          <w:rFonts w:ascii="Courier New" w:hAnsi="Courier New" w:cs="Courier New"/>
+          <w:sz w:val="20"/>
+          <w:szCs w:val="20"/>
+        </w:rPr>
+      </w:pPr>
+    </w:p>
+    <w:p>
+      <w:pPr>
+        <w:spacing w:after="0" w:line="240" w:lineRule="auto"/>
+        <w:ind w:left="426"/>
+        <w:rPr>
+          <w:rFonts w:ascii="Courier New" w:hAnsi="Courier New" w:cs="Courier New"/>
+          <w:sz w:val="20"/>
+          <w:szCs w:val="20"/>
+        </w:rPr>
+      </w:pPr>
+    </w:p>
+    <w:p>
+      <w:pPr>
+        <w:pStyle w:val="ListParagraph"/>
+        <w:numPr>
+          <w:ilvl w:val="0"/>
+          <w:numId w:val="1"/>
+        </w:numPr>
+        <w:spacing w:after="0" w:line="240" w:lineRule="auto"/>
+        <w:ind w:left="426"/>
+        <w:rPr>
+          <w:rFonts w:cs="Courier New"/>
+        </w:rPr>
+      </w:pPr>
     </w:p>
     <w:p>
       <w:pPr>

</xml_diff>